<commit_message>
Done DM Lab and Equipment
</commit_message>
<xml_diff>
--- a/SQL/Thiet_ke_CSDL.v2.docx
+++ b/SQL/Thiet_ke_CSDL.v2.docx
@@ -5697,6 +5697,188 @@
                 <w:sz w:val="28"/>
                 <w:szCs w:val="28"/>
               </w:rPr>
+              <w:t>Seri_fixed</w:t>
+            </w:r>
+          </w:p>
+        </w:tc>
+        <w:tc>
+          <w:tcPr>
+            <w:tcW w:w="2720" w:type="dxa"/>
+          </w:tcPr>
+          <w:p>
+            <w:pPr>
+              <w:pBdr>
+                <w:top w:val="nil"/>
+                <w:left w:val="nil"/>
+                <w:bottom w:val="nil"/>
+                <w:right w:val="nil"/>
+                <w:between w:val="nil"/>
+              </w:pBdr>
+              <w:tabs>
+                <w:tab w:val="left" w:pos="0"/>
+              </w:tabs>
+              <w:spacing w:beforeLines="60" w:after="60" w:line="360" w:lineRule="auto"/>
+              <w:rPr>
+                <w:rFonts w:eastAsia="Calibri"/>
+                <w:color w:val="000000"/>
+                <w:sz w:val="28"/>
+                <w:szCs w:val="28"/>
+              </w:rPr>
+            </w:pPr>
+            <w:r>
+              <w:rPr>
+                <w:rFonts w:eastAsia="Calibri"/>
+                <w:color w:val="000000"/>
+                <w:sz w:val="28"/>
+                <w:szCs w:val="28"/>
+              </w:rPr>
+              <w:t>VARCHAR(</w:t>
+            </w:r>
+            <w:r>
+              <w:rPr>
+                <w:rFonts w:eastAsia="Calibri"/>
+                <w:color w:val="000000"/>
+                <w:sz w:val="28"/>
+                <w:szCs w:val="28"/>
+              </w:rPr>
+              <w:t>255</w:t>
+            </w:r>
+            <w:r>
+              <w:rPr>
+                <w:rFonts w:eastAsia="Calibri"/>
+                <w:color w:val="000000"/>
+                <w:sz w:val="28"/>
+                <w:szCs w:val="28"/>
+              </w:rPr>
+              <w:t>)</w:t>
+            </w:r>
+          </w:p>
+        </w:tc>
+        <w:tc>
+          <w:tcPr>
+            <w:tcW w:w="4140" w:type="dxa"/>
+          </w:tcPr>
+          <w:p>
+            <w:pPr>
+              <w:pBdr>
+                <w:top w:val="nil"/>
+                <w:left w:val="nil"/>
+                <w:bottom w:val="nil"/>
+                <w:right w:val="nil"/>
+                <w:between w:val="nil"/>
+              </w:pBdr>
+              <w:tabs>
+                <w:tab w:val="left" w:pos="0"/>
+              </w:tabs>
+              <w:spacing w:beforeLines="60" w:after="60" w:line="360" w:lineRule="auto"/>
+              <w:rPr>
+                <w:rFonts w:eastAsia="Calibri"/>
+                <w:color w:val="000000"/>
+                <w:sz w:val="28"/>
+                <w:szCs w:val="28"/>
+              </w:rPr>
+            </w:pPr>
+            <w:r>
+              <w:rPr>
+                <w:rFonts w:eastAsia="Calibri"/>
+                <w:color w:val="000000"/>
+                <w:sz w:val="28"/>
+                <w:szCs w:val="28"/>
+              </w:rPr>
+              <w:t xml:space="preserve">Số </w:t>
+            </w:r>
+            <w:r>
+              <w:rPr>
+                <w:rFonts w:eastAsia="Calibri"/>
+                <w:color w:val="000000"/>
+                <w:sz w:val="28"/>
+                <w:szCs w:val="28"/>
+              </w:rPr>
+              <w:t>seri của thiết bị</w:t>
+            </w:r>
+            <w:r>
+              <w:rPr>
+                <w:rFonts w:eastAsia="Calibri"/>
+                <w:color w:val="000000"/>
+                <w:sz w:val="28"/>
+                <w:szCs w:val="28"/>
+              </w:rPr>
+              <w:t xml:space="preserve"> đã được sửa chữa</w:t>
+            </w:r>
+          </w:p>
+          <w:p>
+            <w:pPr>
+              <w:pBdr>
+                <w:top w:val="nil"/>
+                <w:left w:val="nil"/>
+                <w:bottom w:val="nil"/>
+                <w:right w:val="nil"/>
+                <w:between w:val="nil"/>
+              </w:pBdr>
+              <w:tabs>
+                <w:tab w:val="left" w:pos="0"/>
+              </w:tabs>
+              <w:spacing w:beforeLines="60" w:after="60" w:line="360" w:lineRule="auto"/>
+              <w:rPr>
+                <w:rFonts w:eastAsia="Calibri"/>
+                <w:color w:val="000000"/>
+                <w:sz w:val="28"/>
+                <w:szCs w:val="28"/>
+              </w:rPr>
+            </w:pPr>
+            <w:r>
+              <w:rPr>
+                <w:rFonts w:eastAsia="Calibri"/>
+                <w:color w:val="000000"/>
+                <w:sz w:val="28"/>
+                <w:szCs w:val="28"/>
+              </w:rPr>
+              <w:t>Nếu cùng một loại th</w:t>
+            </w:r>
+            <w:r>
+              <w:rPr>
+                <w:rFonts w:eastAsia="Calibri"/>
+                <w:color w:val="000000"/>
+                <w:sz w:val="28"/>
+                <w:szCs w:val="28"/>
+              </w:rPr>
+              <w:t>iết bị thì cột này sẽ lưu trữ danh sách các số seri thiết bị có cùng kiểu loại</w:t>
+            </w:r>
+          </w:p>
+        </w:tc>
+      </w:tr>
+      <w:tr>
+        <w:tc>
+          <w:tcPr>
+            <w:tcW w:w="2552" w:type="dxa"/>
+          </w:tcPr>
+          <w:p>
+            <w:pPr>
+              <w:pBdr>
+                <w:top w:val="nil"/>
+                <w:left w:val="nil"/>
+                <w:bottom w:val="nil"/>
+                <w:right w:val="nil"/>
+                <w:between w:val="nil"/>
+              </w:pBdr>
+              <w:tabs>
+                <w:tab w:val="left" w:pos="0"/>
+              </w:tabs>
+              <w:spacing w:beforeLines="60" w:after="60" w:line="360" w:lineRule="auto"/>
+              <w:rPr>
+                <w:rFonts w:eastAsia="Calibri"/>
+                <w:color w:val="000000"/>
+                <w:sz w:val="28"/>
+                <w:szCs w:val="28"/>
+              </w:rPr>
+            </w:pPr>
+            <w:r>
+              <w:rPr>
+                <w:rFonts w:eastAsia="Calibri"/>
+                <w:color w:val="000000"/>
+                <w:sz w:val="28"/>
+                <w:szCs w:val="28"/>
+              </w:rPr>
               <w:t>name</w:t>
             </w:r>
           </w:p>
@@ -6818,6 +7000,7 @@
                 <w:sz w:val="28"/>
                 <w:szCs w:val="28"/>
               </w:rPr>
+              <w:lastRenderedPageBreak/>
               <w:t>equi_series</w:t>
             </w:r>
           </w:p>
@@ -6975,1208 +7158,6 @@
         </w:rPr>
       </w:pPr>
     </w:p>
-    <w:p>
-      <w:pPr>
-        <w:pBdr>
-          <w:top w:val="nil"/>
-          <w:left w:val="nil"/>
-          <w:bottom w:val="nil"/>
-          <w:right w:val="nil"/>
-          <w:between w:val="nil"/>
-        </w:pBdr>
-        <w:tabs>
-          <w:tab w:val="left" w:pos="0"/>
-        </w:tabs>
-        <w:spacing w:beforeLines="60" w:before="144" w:after="60" w:line="360" w:lineRule="auto"/>
-        <w:jc w:val="both"/>
-        <w:rPr>
-          <w:rFonts w:ascii="Times New Roman" w:eastAsia="Calibri" w:hAnsi="Times New Roman" w:cs="Times New Roman"/>
-          <w:color w:val="000000"/>
-          <w:sz w:val="28"/>
-          <w:szCs w:val="28"/>
-          <w:lang w:eastAsia="vi-VN"/>
-        </w:rPr>
-      </w:pPr>
-      <w:r>
-        <w:rPr>
-          <w:rFonts w:ascii="Times New Roman" w:eastAsia="Calibri" w:hAnsi="Times New Roman" w:cs="Times New Roman"/>
-          <w:color w:val="000000"/>
-          <w:sz w:val="28"/>
-          <w:szCs w:val="28"/>
-          <w:lang w:eastAsia="vi-VN"/>
-        </w:rPr>
-        <w:t xml:space="preserve">Bảng </w:t>
-      </w:r>
-      <w:r>
-        <w:rPr>
-          <w:rFonts w:ascii="Times New Roman" w:eastAsia="Calibri" w:hAnsi="Times New Roman" w:cs="Times New Roman"/>
-          <w:b/>
-          <w:bCs/>
-          <w:color w:val="000000"/>
-          <w:sz w:val="28"/>
-          <w:szCs w:val="28"/>
-          <w:lang w:eastAsia="vi-VN"/>
-        </w:rPr>
-        <w:t>equipment_status</w:t>
-      </w:r>
-      <w:r>
-        <w:rPr>
-          <w:rFonts w:ascii="Times New Roman" w:eastAsia="Calibri" w:hAnsi="Times New Roman" w:cs="Times New Roman"/>
-          <w:b/>
-          <w:bCs/>
-          <w:color w:val="000000"/>
-          <w:sz w:val="28"/>
-          <w:szCs w:val="28"/>
-          <w:lang w:eastAsia="vi-VN"/>
-        </w:rPr>
-        <w:t xml:space="preserve">: </w:t>
-      </w:r>
-      <w:r>
-        <w:rPr>
-          <w:rFonts w:ascii="Times New Roman" w:eastAsia="Calibri" w:hAnsi="Times New Roman" w:cs="Times New Roman"/>
-          <w:color w:val="000000"/>
-          <w:sz w:val="28"/>
-          <w:szCs w:val="28"/>
-          <w:lang w:eastAsia="vi-VN"/>
-        </w:rPr>
-        <w:t xml:space="preserve">Bảng lưu trữ thông tin </w:t>
-      </w:r>
-      <w:r>
-        <w:rPr>
-          <w:rFonts w:ascii="Times New Roman" w:eastAsia="Calibri" w:hAnsi="Times New Roman" w:cs="Times New Roman"/>
-          <w:color w:val="000000"/>
-          <w:sz w:val="28"/>
-          <w:szCs w:val="28"/>
-          <w:lang w:eastAsia="vi-VN"/>
-        </w:rPr>
-        <w:t>trạng thái của thiết bị</w:t>
-      </w:r>
-    </w:p>
-    <w:tbl>
-      <w:tblPr>
-        <w:tblStyle w:val="6"/>
-        <w:tblW w:w="9502" w:type="dxa"/>
-        <w:tblInd w:w="-147" w:type="dxa"/>
-        <w:tblBorders>
-          <w:top w:val="single" w:sz="4" w:space="0" w:color="000000"/>
-          <w:left w:val="single" w:sz="4" w:space="0" w:color="000000"/>
-          <w:bottom w:val="single" w:sz="4" w:space="0" w:color="000000"/>
-          <w:right w:val="single" w:sz="4" w:space="0" w:color="000000"/>
-          <w:insideH w:val="single" w:sz="4" w:space="0" w:color="000000"/>
-          <w:insideV w:val="single" w:sz="4" w:space="0" w:color="000000"/>
-        </w:tblBorders>
-        <w:tblLayout w:type="fixed"/>
-        <w:tblLook w:val="0400" w:firstRow="0" w:lastRow="0" w:firstColumn="0" w:lastColumn="0" w:noHBand="0" w:noVBand="1"/>
-      </w:tblPr>
-      <w:tblGrid>
-        <w:gridCol w:w="2410"/>
-        <w:gridCol w:w="2552"/>
-        <w:gridCol w:w="4540"/>
-      </w:tblGrid>
-      <w:tr>
-        <w:tc>
-          <w:tcPr>
-            <w:tcW w:w="2410" w:type="dxa"/>
-            <w:shd w:val="clear" w:color="auto" w:fill="F7CBAC"/>
-          </w:tcPr>
-          <w:p>
-            <w:pPr>
-              <w:pBdr>
-                <w:top w:val="nil"/>
-                <w:left w:val="nil"/>
-                <w:bottom w:val="nil"/>
-                <w:right w:val="nil"/>
-                <w:between w:val="nil"/>
-              </w:pBdr>
-              <w:tabs>
-                <w:tab w:val="left" w:pos="0"/>
-              </w:tabs>
-              <w:spacing w:beforeLines="60" w:after="60" w:line="360" w:lineRule="auto"/>
-              <w:rPr>
-                <w:rFonts w:eastAsia="Calibri"/>
-                <w:b/>
-                <w:color w:val="000000"/>
-                <w:sz w:val="28"/>
-                <w:szCs w:val="28"/>
-              </w:rPr>
-            </w:pPr>
-            <w:r>
-              <w:rPr>
-                <w:rFonts w:eastAsia="Calibri"/>
-                <w:b/>
-                <w:color w:val="000000"/>
-                <w:sz w:val="28"/>
-                <w:szCs w:val="28"/>
-              </w:rPr>
-              <w:lastRenderedPageBreak/>
-              <w:t>Tên trường</w:t>
-            </w:r>
-          </w:p>
-        </w:tc>
-        <w:tc>
-          <w:tcPr>
-            <w:tcW w:w="2552" w:type="dxa"/>
-            <w:shd w:val="clear" w:color="auto" w:fill="F7CBAC"/>
-          </w:tcPr>
-          <w:p>
-            <w:pPr>
-              <w:pBdr>
-                <w:top w:val="nil"/>
-                <w:left w:val="nil"/>
-                <w:bottom w:val="nil"/>
-                <w:right w:val="nil"/>
-                <w:between w:val="nil"/>
-              </w:pBdr>
-              <w:tabs>
-                <w:tab w:val="left" w:pos="0"/>
-              </w:tabs>
-              <w:spacing w:beforeLines="60" w:after="60" w:line="360" w:lineRule="auto"/>
-              <w:rPr>
-                <w:rFonts w:eastAsia="Calibri"/>
-                <w:b/>
-                <w:color w:val="000000"/>
-                <w:sz w:val="28"/>
-                <w:szCs w:val="28"/>
-              </w:rPr>
-            </w:pPr>
-            <w:r>
-              <w:rPr>
-                <w:rFonts w:eastAsia="Calibri"/>
-                <w:b/>
-                <w:color w:val="000000"/>
-                <w:sz w:val="28"/>
-                <w:szCs w:val="28"/>
-              </w:rPr>
-              <w:t>Kiểu dữ liệu</w:t>
-            </w:r>
-          </w:p>
-        </w:tc>
-        <w:tc>
-          <w:tcPr>
-            <w:tcW w:w="4540" w:type="dxa"/>
-            <w:shd w:val="clear" w:color="auto" w:fill="F7CBAC"/>
-          </w:tcPr>
-          <w:p>
-            <w:pPr>
-              <w:pBdr>
-                <w:top w:val="nil"/>
-                <w:left w:val="nil"/>
-                <w:bottom w:val="nil"/>
-                <w:right w:val="nil"/>
-                <w:between w:val="nil"/>
-              </w:pBdr>
-              <w:tabs>
-                <w:tab w:val="left" w:pos="0"/>
-              </w:tabs>
-              <w:spacing w:beforeLines="60" w:after="60" w:line="360" w:lineRule="auto"/>
-              <w:rPr>
-                <w:rFonts w:eastAsia="Calibri"/>
-                <w:b/>
-                <w:color w:val="000000"/>
-                <w:sz w:val="28"/>
-                <w:szCs w:val="28"/>
-              </w:rPr>
-            </w:pPr>
-            <w:r>
-              <w:rPr>
-                <w:rFonts w:eastAsia="Calibri"/>
-                <w:b/>
-                <w:color w:val="000000"/>
-                <w:sz w:val="28"/>
-                <w:szCs w:val="28"/>
-              </w:rPr>
-              <w:t>Mô tả</w:t>
-            </w:r>
-          </w:p>
-        </w:tc>
-      </w:tr>
-      <w:tr>
-        <w:tc>
-          <w:tcPr>
-            <w:tcW w:w="2410" w:type="dxa"/>
-          </w:tcPr>
-          <w:p>
-            <w:pPr>
-              <w:pBdr>
-                <w:top w:val="nil"/>
-                <w:left w:val="nil"/>
-                <w:bottom w:val="nil"/>
-                <w:right w:val="nil"/>
-                <w:between w:val="nil"/>
-              </w:pBdr>
-              <w:tabs>
-                <w:tab w:val="left" w:pos="0"/>
-              </w:tabs>
-              <w:spacing w:beforeLines="60" w:after="60" w:line="360" w:lineRule="auto"/>
-              <w:rPr>
-                <w:rFonts w:eastAsia="Calibri"/>
-                <w:color w:val="000000"/>
-                <w:sz w:val="28"/>
-                <w:szCs w:val="28"/>
-              </w:rPr>
-            </w:pPr>
-            <w:r>
-              <w:rPr>
-                <w:rFonts w:eastAsia="Calibri"/>
-                <w:color w:val="000000"/>
-                <w:sz w:val="28"/>
-                <w:szCs w:val="28"/>
-              </w:rPr>
-              <w:t>id</w:t>
-            </w:r>
-          </w:p>
-        </w:tc>
-        <w:tc>
-          <w:tcPr>
-            <w:tcW w:w="2552" w:type="dxa"/>
-          </w:tcPr>
-          <w:p>
-            <w:pPr>
-              <w:pBdr>
-                <w:top w:val="nil"/>
-                <w:left w:val="nil"/>
-                <w:bottom w:val="nil"/>
-                <w:right w:val="nil"/>
-                <w:between w:val="nil"/>
-              </w:pBdr>
-              <w:tabs>
-                <w:tab w:val="left" w:pos="0"/>
-              </w:tabs>
-              <w:spacing w:beforeLines="60" w:after="60" w:line="360" w:lineRule="auto"/>
-              <w:rPr>
-                <w:rFonts w:eastAsia="Calibri"/>
-                <w:color w:val="000000"/>
-                <w:sz w:val="28"/>
-                <w:szCs w:val="28"/>
-              </w:rPr>
-            </w:pPr>
-            <w:r>
-              <w:rPr>
-                <w:rFonts w:eastAsia="Calibri"/>
-                <w:color w:val="000000"/>
-                <w:sz w:val="28"/>
-                <w:szCs w:val="28"/>
-              </w:rPr>
-              <w:t>INT</w:t>
-            </w:r>
-          </w:p>
-        </w:tc>
-        <w:tc>
-          <w:tcPr>
-            <w:tcW w:w="4540" w:type="dxa"/>
-          </w:tcPr>
-          <w:p>
-            <w:pPr>
-              <w:pBdr>
-                <w:top w:val="nil"/>
-                <w:left w:val="nil"/>
-                <w:bottom w:val="nil"/>
-                <w:right w:val="nil"/>
-                <w:between w:val="nil"/>
-              </w:pBdr>
-              <w:tabs>
-                <w:tab w:val="left" w:pos="0"/>
-              </w:tabs>
-              <w:spacing w:beforeLines="60" w:after="60" w:line="360" w:lineRule="auto"/>
-              <w:rPr>
-                <w:rFonts w:eastAsia="Calibri"/>
-                <w:color w:val="000000"/>
-                <w:sz w:val="28"/>
-                <w:szCs w:val="28"/>
-              </w:rPr>
-            </w:pPr>
-            <w:r>
-              <w:rPr>
-                <w:rFonts w:eastAsia="Calibri"/>
-                <w:color w:val="000000"/>
-                <w:sz w:val="28"/>
-                <w:szCs w:val="28"/>
-              </w:rPr>
-              <w:t>ID</w:t>
-            </w:r>
-            <w:r>
-              <w:rPr>
-                <w:rFonts w:eastAsia="Calibri"/>
-                <w:color w:val="000000"/>
-                <w:sz w:val="28"/>
-                <w:szCs w:val="28"/>
-              </w:rPr>
-              <w:t xml:space="preserve"> </w:t>
-            </w:r>
-            <w:r>
-              <w:rPr>
-                <w:rFonts w:eastAsia="Calibri"/>
-                <w:color w:val="000000"/>
-                <w:sz w:val="28"/>
-                <w:szCs w:val="28"/>
-              </w:rPr>
-              <w:t>(Khóa chính)</w:t>
-            </w:r>
-          </w:p>
-        </w:tc>
-      </w:tr>
-      <w:tr>
-        <w:tc>
-          <w:tcPr>
-            <w:tcW w:w="2410" w:type="dxa"/>
-          </w:tcPr>
-          <w:p>
-            <w:pPr>
-              <w:pBdr>
-                <w:top w:val="nil"/>
-                <w:left w:val="nil"/>
-                <w:bottom w:val="nil"/>
-                <w:right w:val="nil"/>
-                <w:between w:val="nil"/>
-              </w:pBdr>
-              <w:tabs>
-                <w:tab w:val="left" w:pos="0"/>
-              </w:tabs>
-              <w:spacing w:beforeLines="60" w:after="60" w:line="360" w:lineRule="auto"/>
-              <w:rPr>
-                <w:rFonts w:eastAsia="Calibri"/>
-                <w:color w:val="000000"/>
-                <w:sz w:val="28"/>
-                <w:szCs w:val="28"/>
-              </w:rPr>
-            </w:pPr>
-            <w:r>
-              <w:rPr>
-                <w:rFonts w:eastAsia="Calibri"/>
-                <w:color w:val="000000"/>
-                <w:sz w:val="28"/>
-                <w:szCs w:val="28"/>
-              </w:rPr>
-              <w:t>e</w:t>
-            </w:r>
-            <w:r>
-              <w:rPr>
-                <w:rFonts w:eastAsia="Calibri"/>
-                <w:color w:val="000000"/>
-                <w:sz w:val="28"/>
-                <w:szCs w:val="28"/>
-              </w:rPr>
-              <w:t>qui_id</w:t>
-            </w:r>
-          </w:p>
-        </w:tc>
-        <w:tc>
-          <w:tcPr>
-            <w:tcW w:w="2552" w:type="dxa"/>
-          </w:tcPr>
-          <w:p>
-            <w:pPr>
-              <w:pBdr>
-                <w:top w:val="nil"/>
-                <w:left w:val="nil"/>
-                <w:bottom w:val="nil"/>
-                <w:right w:val="nil"/>
-                <w:between w:val="nil"/>
-              </w:pBdr>
-              <w:tabs>
-                <w:tab w:val="left" w:pos="0"/>
-              </w:tabs>
-              <w:spacing w:beforeLines="60" w:after="60" w:line="360" w:lineRule="auto"/>
-              <w:rPr>
-                <w:rFonts w:eastAsia="Calibri"/>
-                <w:color w:val="000000"/>
-                <w:sz w:val="28"/>
-                <w:szCs w:val="28"/>
-              </w:rPr>
-            </w:pPr>
-            <w:r>
-              <w:rPr>
-                <w:rFonts w:eastAsia="Calibri"/>
-                <w:color w:val="000000"/>
-                <w:sz w:val="28"/>
-                <w:szCs w:val="28"/>
-              </w:rPr>
-              <w:t>INT</w:t>
-            </w:r>
-          </w:p>
-        </w:tc>
-        <w:tc>
-          <w:tcPr>
-            <w:tcW w:w="4540" w:type="dxa"/>
-          </w:tcPr>
-          <w:p>
-            <w:pPr>
-              <w:pBdr>
-                <w:top w:val="nil"/>
-                <w:left w:val="nil"/>
-                <w:bottom w:val="nil"/>
-                <w:right w:val="nil"/>
-                <w:between w:val="nil"/>
-              </w:pBdr>
-              <w:tabs>
-                <w:tab w:val="left" w:pos="0"/>
-              </w:tabs>
-              <w:spacing w:beforeLines="60" w:after="60" w:line="360" w:lineRule="auto"/>
-              <w:rPr>
-                <w:rFonts w:eastAsia="Calibri"/>
-                <w:color w:val="000000"/>
-                <w:sz w:val="28"/>
-                <w:szCs w:val="28"/>
-              </w:rPr>
-            </w:pPr>
-            <w:r>
-              <w:rPr>
-                <w:rFonts w:eastAsia="Calibri"/>
-                <w:color w:val="000000"/>
-                <w:sz w:val="28"/>
-                <w:szCs w:val="28"/>
-              </w:rPr>
-              <w:t xml:space="preserve">Id thiết bị </w:t>
-            </w:r>
-            <w:r>
-              <w:rPr>
-                <w:rFonts w:eastAsia="Calibri"/>
-                <w:color w:val="000000"/>
-                <w:sz w:val="28"/>
-                <w:szCs w:val="28"/>
-              </w:rPr>
-              <w:t>(Khóa ngoại)</w:t>
-            </w:r>
-          </w:p>
-        </w:tc>
-      </w:tr>
-      <w:tr>
-        <w:tc>
-          <w:tcPr>
-            <w:tcW w:w="2410" w:type="dxa"/>
-          </w:tcPr>
-          <w:p>
-            <w:pPr>
-              <w:pBdr>
-                <w:top w:val="nil"/>
-                <w:left w:val="nil"/>
-                <w:bottom w:val="nil"/>
-                <w:right w:val="nil"/>
-                <w:between w:val="nil"/>
-              </w:pBdr>
-              <w:tabs>
-                <w:tab w:val="left" w:pos="0"/>
-              </w:tabs>
-              <w:spacing w:beforeLines="60" w:after="60" w:line="360" w:lineRule="auto"/>
-              <w:rPr>
-                <w:rFonts w:eastAsia="Calibri"/>
-                <w:color w:val="000000"/>
-                <w:sz w:val="28"/>
-                <w:szCs w:val="28"/>
-              </w:rPr>
-            </w:pPr>
-            <w:r>
-              <w:rPr>
-                <w:rFonts w:eastAsia="Calibri"/>
-                <w:color w:val="000000"/>
-                <w:sz w:val="28"/>
-                <w:szCs w:val="28"/>
-              </w:rPr>
-              <w:t>series</w:t>
-            </w:r>
-          </w:p>
-        </w:tc>
-        <w:tc>
-          <w:tcPr>
-            <w:tcW w:w="2552" w:type="dxa"/>
-          </w:tcPr>
-          <w:p>
-            <w:pPr>
-              <w:pBdr>
-                <w:top w:val="nil"/>
-                <w:left w:val="nil"/>
-                <w:bottom w:val="nil"/>
-                <w:right w:val="nil"/>
-                <w:between w:val="nil"/>
-              </w:pBdr>
-              <w:tabs>
-                <w:tab w:val="left" w:pos="0"/>
-              </w:tabs>
-              <w:spacing w:beforeLines="60" w:after="60" w:line="360" w:lineRule="auto"/>
-              <w:rPr>
-                <w:rFonts w:eastAsia="Calibri"/>
-                <w:color w:val="000000"/>
-                <w:sz w:val="28"/>
-                <w:szCs w:val="28"/>
-              </w:rPr>
-            </w:pPr>
-            <w:r>
-              <w:rPr>
-                <w:rFonts w:eastAsia="Calibri"/>
-                <w:color w:val="000000"/>
-                <w:sz w:val="28"/>
-                <w:szCs w:val="28"/>
-              </w:rPr>
-              <w:t>VARCHAR(50</w:t>
-            </w:r>
-            <w:r>
-              <w:rPr>
-                <w:rFonts w:eastAsia="Calibri"/>
-                <w:color w:val="000000"/>
-                <w:sz w:val="28"/>
-                <w:szCs w:val="28"/>
-              </w:rPr>
-              <w:t>)</w:t>
-            </w:r>
-          </w:p>
-        </w:tc>
-        <w:tc>
-          <w:tcPr>
-            <w:tcW w:w="4540" w:type="dxa"/>
-          </w:tcPr>
-          <w:p>
-            <w:pPr>
-              <w:pBdr>
-                <w:top w:val="nil"/>
-                <w:left w:val="nil"/>
-                <w:bottom w:val="nil"/>
-                <w:right w:val="nil"/>
-                <w:between w:val="nil"/>
-              </w:pBdr>
-              <w:tabs>
-                <w:tab w:val="left" w:pos="0"/>
-              </w:tabs>
-              <w:spacing w:beforeLines="60" w:after="60" w:line="360" w:lineRule="auto"/>
-              <w:rPr>
-                <w:rFonts w:eastAsia="Calibri"/>
-                <w:color w:val="000000"/>
-                <w:sz w:val="28"/>
-                <w:szCs w:val="28"/>
-              </w:rPr>
-            </w:pPr>
-            <w:r>
-              <w:rPr>
-                <w:rFonts w:eastAsia="Calibri"/>
-                <w:color w:val="000000"/>
-                <w:sz w:val="28"/>
-                <w:szCs w:val="28"/>
-              </w:rPr>
-              <w:t xml:space="preserve">Số </w:t>
-            </w:r>
-            <w:r>
-              <w:rPr>
-                <w:rFonts w:eastAsia="Calibri"/>
-                <w:color w:val="000000"/>
-                <w:sz w:val="28"/>
-                <w:szCs w:val="28"/>
-              </w:rPr>
-              <w:t>seri của thiết bị</w:t>
-            </w:r>
-          </w:p>
-        </w:tc>
-      </w:tr>
-      <w:tr>
-        <w:tc>
-          <w:tcPr>
-            <w:tcW w:w="2410" w:type="dxa"/>
-          </w:tcPr>
-          <w:p>
-            <w:pPr>
-              <w:pBdr>
-                <w:top w:val="nil"/>
-                <w:left w:val="nil"/>
-                <w:bottom w:val="nil"/>
-                <w:right w:val="nil"/>
-                <w:between w:val="nil"/>
-              </w:pBdr>
-              <w:tabs>
-                <w:tab w:val="left" w:pos="0"/>
-              </w:tabs>
-              <w:spacing w:beforeLines="60" w:after="60" w:line="360" w:lineRule="auto"/>
-              <w:rPr>
-                <w:rFonts w:eastAsia="Calibri"/>
-                <w:color w:val="000000"/>
-                <w:sz w:val="28"/>
-                <w:szCs w:val="28"/>
-              </w:rPr>
-            </w:pPr>
-            <w:r>
-              <w:rPr>
-                <w:rFonts w:eastAsia="Calibri"/>
-                <w:color w:val="000000"/>
-                <w:sz w:val="28"/>
-                <w:szCs w:val="28"/>
-              </w:rPr>
-              <w:t>status</w:t>
-            </w:r>
-          </w:p>
-        </w:tc>
-        <w:tc>
-          <w:tcPr>
-            <w:tcW w:w="2552" w:type="dxa"/>
-          </w:tcPr>
-          <w:p>
-            <w:pPr>
-              <w:pBdr>
-                <w:top w:val="nil"/>
-                <w:left w:val="nil"/>
-                <w:bottom w:val="nil"/>
-                <w:right w:val="nil"/>
-                <w:between w:val="nil"/>
-              </w:pBdr>
-              <w:tabs>
-                <w:tab w:val="left" w:pos="0"/>
-              </w:tabs>
-              <w:spacing w:beforeLines="60" w:after="60" w:line="360" w:lineRule="auto"/>
-              <w:rPr>
-                <w:rFonts w:eastAsia="Calibri"/>
-                <w:color w:val="000000"/>
-                <w:sz w:val="28"/>
-                <w:szCs w:val="28"/>
-              </w:rPr>
-            </w:pPr>
-            <w:r>
-              <w:rPr>
-                <w:rFonts w:eastAsia="Calibri"/>
-                <w:color w:val="000000"/>
-                <w:sz w:val="28"/>
-                <w:szCs w:val="28"/>
-              </w:rPr>
-              <w:t>TINYINT</w:t>
-            </w:r>
-            <w:r>
-              <w:rPr>
-                <w:rFonts w:eastAsia="Calibri"/>
-                <w:color w:val="000000"/>
-                <w:sz w:val="28"/>
-                <w:szCs w:val="28"/>
-              </w:rPr>
-              <w:t>(2)</w:t>
-            </w:r>
-          </w:p>
-        </w:tc>
-        <w:tc>
-          <w:tcPr>
-            <w:tcW w:w="4540" w:type="dxa"/>
-          </w:tcPr>
-          <w:p>
-            <w:pPr>
-              <w:pBdr>
-                <w:top w:val="nil"/>
-                <w:left w:val="nil"/>
-                <w:bottom w:val="nil"/>
-                <w:right w:val="nil"/>
-                <w:between w:val="nil"/>
-              </w:pBdr>
-              <w:tabs>
-                <w:tab w:val="left" w:pos="0"/>
-              </w:tabs>
-              <w:spacing w:beforeLines="60" w:after="60" w:line="360" w:lineRule="auto"/>
-              <w:rPr>
-                <w:rFonts w:eastAsia="Calibri"/>
-                <w:color w:val="000000"/>
-                <w:sz w:val="28"/>
-                <w:szCs w:val="28"/>
-              </w:rPr>
-            </w:pPr>
-            <w:r>
-              <w:rPr>
-                <w:rFonts w:eastAsia="Calibri"/>
-                <w:color w:val="000000"/>
-                <w:sz w:val="28"/>
-                <w:szCs w:val="28"/>
-              </w:rPr>
-              <w:t xml:space="preserve">0: hết hạn sử dụng  </w:t>
-            </w:r>
-          </w:p>
-          <w:p>
-            <w:pPr>
-              <w:pBdr>
-                <w:top w:val="nil"/>
-                <w:left w:val="nil"/>
-                <w:bottom w:val="nil"/>
-                <w:right w:val="nil"/>
-                <w:between w:val="nil"/>
-              </w:pBdr>
-              <w:tabs>
-                <w:tab w:val="left" w:pos="0"/>
-              </w:tabs>
-              <w:spacing w:beforeLines="60" w:after="60" w:line="360" w:lineRule="auto"/>
-              <w:rPr>
-                <w:rFonts w:eastAsia="Calibri"/>
-                <w:color w:val="000000"/>
-                <w:sz w:val="28"/>
-                <w:szCs w:val="28"/>
-              </w:rPr>
-            </w:pPr>
-            <w:r>
-              <w:rPr>
-                <w:rFonts w:eastAsia="Calibri"/>
-                <w:color w:val="000000"/>
-                <w:sz w:val="28"/>
-                <w:szCs w:val="28"/>
-              </w:rPr>
-              <w:t>1: còn sử dụng</w:t>
-            </w:r>
-          </w:p>
-        </w:tc>
-      </w:tr>
-      <w:tr>
-        <w:tc>
-          <w:tcPr>
-            <w:tcW w:w="2410" w:type="dxa"/>
-          </w:tcPr>
-          <w:p>
-            <w:pPr>
-              <w:pBdr>
-                <w:top w:val="nil"/>
-                <w:left w:val="nil"/>
-                <w:bottom w:val="nil"/>
-                <w:right w:val="nil"/>
-                <w:between w:val="nil"/>
-              </w:pBdr>
-              <w:tabs>
-                <w:tab w:val="left" w:pos="0"/>
-              </w:tabs>
-              <w:spacing w:beforeLines="60" w:after="60" w:line="360" w:lineRule="auto"/>
-              <w:rPr>
-                <w:rFonts w:eastAsia="Calibri"/>
-                <w:color w:val="000000"/>
-                <w:sz w:val="28"/>
-                <w:szCs w:val="28"/>
-              </w:rPr>
-            </w:pPr>
-            <w:r>
-              <w:rPr>
-                <w:rFonts w:eastAsia="Calibri"/>
-                <w:color w:val="000000"/>
-                <w:sz w:val="28"/>
-                <w:szCs w:val="28"/>
-              </w:rPr>
-              <w:t>fixed</w:t>
-            </w:r>
-          </w:p>
-        </w:tc>
-        <w:tc>
-          <w:tcPr>
-            <w:tcW w:w="2552" w:type="dxa"/>
-          </w:tcPr>
-          <w:p>
-            <w:pPr>
-              <w:pBdr>
-                <w:top w:val="nil"/>
-                <w:left w:val="nil"/>
-                <w:bottom w:val="nil"/>
-                <w:right w:val="nil"/>
-                <w:between w:val="nil"/>
-              </w:pBdr>
-              <w:tabs>
-                <w:tab w:val="left" w:pos="0"/>
-              </w:tabs>
-              <w:spacing w:beforeLines="60" w:after="60" w:line="360" w:lineRule="auto"/>
-              <w:rPr>
-                <w:rFonts w:eastAsia="Calibri"/>
-                <w:color w:val="000000"/>
-                <w:sz w:val="28"/>
-                <w:szCs w:val="28"/>
-              </w:rPr>
-            </w:pPr>
-            <w:r>
-              <w:rPr>
-                <w:rFonts w:eastAsia="Calibri"/>
-                <w:color w:val="000000"/>
-                <w:sz w:val="28"/>
-                <w:szCs w:val="28"/>
-              </w:rPr>
-              <w:t>TINYINT</w:t>
-            </w:r>
-            <w:r>
-              <w:rPr>
-                <w:rFonts w:eastAsia="Calibri"/>
-                <w:color w:val="000000"/>
-                <w:sz w:val="28"/>
-                <w:szCs w:val="28"/>
-              </w:rPr>
-              <w:t>(2)</w:t>
-            </w:r>
-          </w:p>
-        </w:tc>
-        <w:tc>
-          <w:tcPr>
-            <w:tcW w:w="4540" w:type="dxa"/>
-          </w:tcPr>
-          <w:p>
-            <w:pPr>
-              <w:pBdr>
-                <w:top w:val="nil"/>
-                <w:left w:val="nil"/>
-                <w:bottom w:val="nil"/>
-                <w:right w:val="nil"/>
-                <w:between w:val="nil"/>
-              </w:pBdr>
-              <w:tabs>
-                <w:tab w:val="left" w:pos="0"/>
-              </w:tabs>
-              <w:spacing w:beforeLines="60" w:after="60" w:line="360" w:lineRule="auto"/>
-              <w:rPr>
-                <w:rFonts w:eastAsia="Calibri"/>
-                <w:color w:val="000000"/>
-                <w:sz w:val="28"/>
-                <w:szCs w:val="28"/>
-              </w:rPr>
-            </w:pPr>
-            <w:r>
-              <w:rPr>
-                <w:rFonts w:eastAsia="Calibri"/>
-                <w:color w:val="000000"/>
-                <w:sz w:val="28"/>
-                <w:szCs w:val="28"/>
-              </w:rPr>
-              <w:t>0: chưa từng sửa chữa</w:t>
-            </w:r>
-          </w:p>
-          <w:p>
-            <w:pPr>
-              <w:pBdr>
-                <w:top w:val="nil"/>
-                <w:left w:val="nil"/>
-                <w:bottom w:val="nil"/>
-                <w:right w:val="nil"/>
-                <w:between w:val="nil"/>
-              </w:pBdr>
-              <w:tabs>
-                <w:tab w:val="left" w:pos="0"/>
-              </w:tabs>
-              <w:spacing w:beforeLines="60" w:after="60" w:line="360" w:lineRule="auto"/>
-              <w:rPr>
-                <w:rFonts w:eastAsia="Calibri"/>
-                <w:color w:val="000000"/>
-                <w:sz w:val="28"/>
-                <w:szCs w:val="28"/>
-              </w:rPr>
-            </w:pPr>
-            <w:r>
-              <w:rPr>
-                <w:rFonts w:eastAsia="Calibri"/>
-                <w:color w:val="000000"/>
-                <w:sz w:val="28"/>
-                <w:szCs w:val="28"/>
-              </w:rPr>
-              <w:t>1</w:t>
-            </w:r>
-            <w:r>
-              <w:rPr>
-                <w:rFonts w:eastAsia="Calibri"/>
-                <w:color w:val="000000"/>
-                <w:sz w:val="28"/>
-                <w:szCs w:val="28"/>
-              </w:rPr>
-              <w:t>: đã từng sửa chữa</w:t>
-            </w:r>
-          </w:p>
-        </w:tc>
-      </w:tr>
-      <w:tr>
-        <w:tc>
-          <w:tcPr>
-            <w:tcW w:w="2410" w:type="dxa"/>
-          </w:tcPr>
-          <w:p>
-            <w:pPr>
-              <w:pBdr>
-                <w:top w:val="nil"/>
-                <w:left w:val="nil"/>
-                <w:bottom w:val="nil"/>
-                <w:right w:val="nil"/>
-                <w:between w:val="nil"/>
-              </w:pBdr>
-              <w:tabs>
-                <w:tab w:val="left" w:pos="0"/>
-              </w:tabs>
-              <w:spacing w:beforeLines="60" w:after="60" w:line="360" w:lineRule="auto"/>
-              <w:rPr>
-                <w:rFonts w:eastAsia="Calibri"/>
-                <w:color w:val="000000"/>
-                <w:sz w:val="28"/>
-                <w:szCs w:val="28"/>
-              </w:rPr>
-            </w:pPr>
-            <w:r>
-              <w:rPr>
-                <w:rFonts w:eastAsia="Calibri"/>
-                <w:color w:val="000000"/>
-                <w:sz w:val="28"/>
-                <w:szCs w:val="28"/>
-              </w:rPr>
-              <w:t>date_fixed</w:t>
-            </w:r>
-          </w:p>
-        </w:tc>
-        <w:tc>
-          <w:tcPr>
-            <w:tcW w:w="2552" w:type="dxa"/>
-          </w:tcPr>
-          <w:p>
-            <w:pPr>
-              <w:pBdr>
-                <w:top w:val="nil"/>
-                <w:left w:val="nil"/>
-                <w:bottom w:val="nil"/>
-                <w:right w:val="nil"/>
-                <w:between w:val="nil"/>
-              </w:pBdr>
-              <w:tabs>
-                <w:tab w:val="left" w:pos="0"/>
-              </w:tabs>
-              <w:spacing w:beforeLines="60" w:after="60" w:line="360" w:lineRule="auto"/>
-              <w:rPr>
-                <w:rFonts w:eastAsia="Calibri"/>
-                <w:color w:val="000000"/>
-                <w:sz w:val="28"/>
-                <w:szCs w:val="28"/>
-              </w:rPr>
-            </w:pPr>
-            <w:r>
-              <w:rPr>
-                <w:rFonts w:eastAsia="Calibri"/>
-                <w:color w:val="000000"/>
-                <w:sz w:val="28"/>
-                <w:szCs w:val="28"/>
-              </w:rPr>
-              <w:t>VARCHAR(255</w:t>
-            </w:r>
-            <w:r>
-              <w:rPr>
-                <w:rFonts w:eastAsia="Calibri"/>
-                <w:color w:val="000000"/>
-                <w:sz w:val="28"/>
-                <w:szCs w:val="28"/>
-              </w:rPr>
-              <w:t>)</w:t>
-            </w:r>
-          </w:p>
-        </w:tc>
-        <w:tc>
-          <w:tcPr>
-            <w:tcW w:w="4540" w:type="dxa"/>
-          </w:tcPr>
-          <w:p>
-            <w:pPr>
-              <w:pBdr>
-                <w:top w:val="nil"/>
-                <w:left w:val="nil"/>
-                <w:bottom w:val="nil"/>
-                <w:right w:val="nil"/>
-                <w:between w:val="nil"/>
-              </w:pBdr>
-              <w:tabs>
-                <w:tab w:val="left" w:pos="0"/>
-              </w:tabs>
-              <w:spacing w:beforeLines="60" w:after="60" w:line="360" w:lineRule="auto"/>
-              <w:rPr>
-                <w:rFonts w:eastAsia="Calibri"/>
-                <w:color w:val="000000"/>
-                <w:sz w:val="28"/>
-                <w:szCs w:val="28"/>
-              </w:rPr>
-            </w:pPr>
-            <w:r>
-              <w:rPr>
-                <w:rFonts w:eastAsia="Calibri"/>
-                <w:color w:val="000000"/>
-                <w:sz w:val="28"/>
-                <w:szCs w:val="28"/>
-              </w:rPr>
-              <w:t>Ngày sửa chữa thiết bị</w:t>
-            </w:r>
-          </w:p>
-          <w:p>
-            <w:pPr>
-              <w:pBdr>
-                <w:top w:val="nil"/>
-                <w:left w:val="nil"/>
-                <w:bottom w:val="nil"/>
-                <w:right w:val="nil"/>
-                <w:between w:val="nil"/>
-              </w:pBdr>
-              <w:tabs>
-                <w:tab w:val="left" w:pos="0"/>
-              </w:tabs>
-              <w:spacing w:beforeLines="60" w:after="60" w:line="360" w:lineRule="auto"/>
-              <w:rPr>
-                <w:rFonts w:eastAsia="Calibri"/>
-                <w:color w:val="000000"/>
-                <w:sz w:val="28"/>
-                <w:szCs w:val="28"/>
-              </w:rPr>
-            </w:pPr>
-            <w:r>
-              <w:rPr>
-                <w:rFonts w:eastAsia="Calibri"/>
-                <w:color w:val="000000"/>
-                <w:sz w:val="28"/>
-                <w:szCs w:val="28"/>
-              </w:rPr>
-              <w:t>Nếu sửa chữa nhiề</w:t>
-            </w:r>
-            <w:r>
-              <w:rPr>
-                <w:rFonts w:eastAsia="Calibri"/>
-                <w:color w:val="000000"/>
-                <w:sz w:val="28"/>
-                <w:szCs w:val="28"/>
-              </w:rPr>
-              <w:t>u lần thì lưu thành dạng danh sách ngày sửa chữa</w:t>
-            </w:r>
-          </w:p>
-        </w:tc>
-      </w:tr>
-      <w:tr>
-        <w:tc>
-          <w:tcPr>
-            <w:tcW w:w="2410" w:type="dxa"/>
-          </w:tcPr>
-          <w:p>
-            <w:pPr>
-              <w:pBdr>
-                <w:top w:val="nil"/>
-                <w:left w:val="nil"/>
-                <w:bottom w:val="nil"/>
-                <w:right w:val="nil"/>
-                <w:between w:val="nil"/>
-              </w:pBdr>
-              <w:tabs>
-                <w:tab w:val="left" w:pos="0"/>
-              </w:tabs>
-              <w:spacing w:beforeLines="60" w:after="60" w:line="360" w:lineRule="auto"/>
-              <w:rPr>
-                <w:rFonts w:eastAsia="Calibri"/>
-                <w:color w:val="000000"/>
-                <w:sz w:val="28"/>
-                <w:szCs w:val="28"/>
-              </w:rPr>
-            </w:pPr>
-            <w:r>
-              <w:rPr>
-                <w:rFonts w:eastAsia="Calibri"/>
-                <w:color w:val="000000"/>
-                <w:sz w:val="28"/>
-                <w:szCs w:val="28"/>
-              </w:rPr>
-              <w:t>description</w:t>
-            </w:r>
-          </w:p>
-        </w:tc>
-        <w:tc>
-          <w:tcPr>
-            <w:tcW w:w="2552" w:type="dxa"/>
-          </w:tcPr>
-          <w:p>
-            <w:pPr>
-              <w:pBdr>
-                <w:top w:val="nil"/>
-                <w:left w:val="nil"/>
-                <w:bottom w:val="nil"/>
-                <w:right w:val="nil"/>
-                <w:between w:val="nil"/>
-              </w:pBdr>
-              <w:tabs>
-                <w:tab w:val="left" w:pos="0"/>
-              </w:tabs>
-              <w:spacing w:beforeLines="60" w:after="60" w:line="360" w:lineRule="auto"/>
-              <w:rPr>
-                <w:rFonts w:eastAsia="Calibri"/>
-                <w:color w:val="000000"/>
-                <w:sz w:val="28"/>
-                <w:szCs w:val="28"/>
-              </w:rPr>
-            </w:pPr>
-            <w:r>
-              <w:rPr>
-                <w:rFonts w:eastAsia="Calibri"/>
-                <w:color w:val="000000"/>
-                <w:sz w:val="28"/>
-                <w:szCs w:val="28"/>
-              </w:rPr>
-              <w:t>VARCHAR(255</w:t>
-            </w:r>
-            <w:r>
-              <w:rPr>
-                <w:rFonts w:eastAsia="Calibri"/>
-                <w:color w:val="000000"/>
-                <w:sz w:val="28"/>
-                <w:szCs w:val="28"/>
-              </w:rPr>
-              <w:t>)</w:t>
-            </w:r>
-          </w:p>
-        </w:tc>
-        <w:tc>
-          <w:tcPr>
-            <w:tcW w:w="4540" w:type="dxa"/>
-          </w:tcPr>
-          <w:p>
-            <w:pPr>
-              <w:pBdr>
-                <w:top w:val="nil"/>
-                <w:left w:val="nil"/>
-                <w:bottom w:val="nil"/>
-                <w:right w:val="nil"/>
-                <w:between w:val="nil"/>
-              </w:pBdr>
-              <w:tabs>
-                <w:tab w:val="left" w:pos="0"/>
-              </w:tabs>
-              <w:spacing w:beforeLines="60" w:after="60" w:line="360" w:lineRule="auto"/>
-              <w:rPr>
-                <w:rFonts w:eastAsia="Calibri"/>
-                <w:color w:val="000000"/>
-                <w:sz w:val="28"/>
-                <w:szCs w:val="28"/>
-              </w:rPr>
-            </w:pPr>
-            <w:r>
-              <w:rPr>
-                <w:rFonts w:eastAsia="Calibri"/>
-                <w:color w:val="000000"/>
-                <w:sz w:val="28"/>
-                <w:szCs w:val="28"/>
-              </w:rPr>
-              <w:t>Mô tả sửa chữa</w:t>
-            </w:r>
-          </w:p>
-          <w:p>
-            <w:pPr>
-              <w:pBdr>
-                <w:top w:val="nil"/>
-                <w:left w:val="nil"/>
-                <w:bottom w:val="nil"/>
-                <w:right w:val="nil"/>
-                <w:between w:val="nil"/>
-              </w:pBdr>
-              <w:tabs>
-                <w:tab w:val="left" w:pos="0"/>
-              </w:tabs>
-              <w:spacing w:beforeLines="60" w:after="60" w:line="360" w:lineRule="auto"/>
-              <w:rPr>
-                <w:rFonts w:eastAsia="Calibri"/>
-                <w:color w:val="000000"/>
-                <w:sz w:val="28"/>
-                <w:szCs w:val="28"/>
-              </w:rPr>
-            </w:pPr>
-            <w:r>
-              <w:rPr>
-                <w:rFonts w:eastAsia="Calibri"/>
-                <w:color w:val="000000"/>
-                <w:sz w:val="28"/>
-                <w:szCs w:val="28"/>
-              </w:rPr>
-              <w:t>Nếu sửa chữa nhiề</w:t>
-            </w:r>
-            <w:r>
-              <w:rPr>
-                <w:rFonts w:eastAsia="Calibri"/>
-                <w:color w:val="000000"/>
-                <w:sz w:val="28"/>
-                <w:szCs w:val="28"/>
-              </w:rPr>
-              <w:t>u lần thì lưu thành dạng danh sách chứa mô tả sửa chữa mỗi lần tương ứng với mỗi lần sửa chữa</w:t>
-            </w:r>
-          </w:p>
-        </w:tc>
-      </w:tr>
-    </w:tbl>
     <w:p>
       <w:pPr>
         <w:spacing w:beforeLines="60" w:before="144" w:after="60" w:line="288" w:lineRule="auto"/>
@@ -8892,46 +7873,36 @@
                 <w:sz w:val="28"/>
                 <w:szCs w:val="28"/>
               </w:rPr>
-              <w:t>Id đặt lịch khai thác (Khóa ngoại)</w:t>
-            </w:r>
-            <w:r>
-              <w:rPr>
-                <w:rFonts w:eastAsia="Calibri"/>
-                <w:color w:val="000000"/>
-                <w:sz w:val="28"/>
-                <w:szCs w:val="28"/>
-              </w:rPr>
-              <w:t xml:space="preserve"> </w:t>
-            </w:r>
-          </w:p>
-          <w:p>
-            <w:pPr>
-              <w:pBdr>
-                <w:top w:val="nil"/>
-                <w:left w:val="nil"/>
-                <w:bottom w:val="nil"/>
-                <w:right w:val="nil"/>
-                <w:between w:val="nil"/>
-              </w:pBdr>
-              <w:tabs>
-                <w:tab w:val="left" w:pos="0"/>
-              </w:tabs>
-              <w:spacing w:beforeLines="60" w:after="60" w:line="360" w:lineRule="auto"/>
-              <w:rPr>
-                <w:rFonts w:eastAsia="Calibri"/>
-                <w:color w:val="000000"/>
-                <w:sz w:val="28"/>
-                <w:szCs w:val="28"/>
-              </w:rPr>
-            </w:pPr>
-            <w:r>
-              <w:rPr>
-                <w:rFonts w:eastAsia="Calibri"/>
-                <w:color w:val="000000"/>
-                <w:sz w:val="28"/>
-                <w:szCs w:val="28"/>
-              </w:rPr>
-              <w:lastRenderedPageBreak/>
+              <w:t xml:space="preserve">Id đặt lịch khai thác (Khóa ngoại) </w:t>
+            </w:r>
+          </w:p>
+          <w:p>
+            <w:pPr>
+              <w:pBdr>
+                <w:top w:val="nil"/>
+                <w:left w:val="nil"/>
+                <w:bottom w:val="nil"/>
+                <w:right w:val="nil"/>
+                <w:between w:val="nil"/>
+              </w:pBdr>
+              <w:tabs>
+                <w:tab w:val="left" w:pos="0"/>
+              </w:tabs>
+              <w:spacing w:beforeLines="60" w:after="60" w:line="360" w:lineRule="auto"/>
+              <w:rPr>
+                <w:rFonts w:eastAsia="Calibri"/>
+                <w:color w:val="000000"/>
+                <w:sz w:val="28"/>
+                <w:szCs w:val="28"/>
+              </w:rPr>
+            </w:pPr>
+            <w:r>
+              <w:rPr>
+                <w:rFonts w:eastAsia="Calibri"/>
+                <w:color w:val="000000"/>
+                <w:sz w:val="28"/>
+                <w:szCs w:val="28"/>
+              </w:rPr>
               <w:t>1: còn sử dụng</w:t>
             </w:r>
           </w:p>
@@ -9914,6 +8885,7 @@
                 <w:sz w:val="28"/>
                 <w:szCs w:val="28"/>
               </w:rPr>
+              <w:lastRenderedPageBreak/>
               <w:t>is_delete</w:t>
             </w:r>
           </w:p>
@@ -10107,17 +9079,7 @@
           <w:szCs w:val="28"/>
           <w:lang w:eastAsia="vi-VN"/>
         </w:rPr>
-        <w:t xml:space="preserve">tài khoản </w:t>
-      </w:r>
-      <w:r>
-        <w:rPr>
-          <w:rFonts w:ascii="Times New Roman" w:eastAsia="Calibri" w:hAnsi="Times New Roman" w:cs="Times New Roman"/>
-          <w:color w:val="000000"/>
-          <w:sz w:val="28"/>
-          <w:szCs w:val="28"/>
-          <w:lang w:eastAsia="vi-VN"/>
-        </w:rPr>
-        <w:t>người sử dụng hệ thống</w:t>
+        <w:t>tài khoản người sử dụng hệ thống</w:t>
       </w:r>
     </w:p>
     <w:tbl>
@@ -10484,25 +9446,7 @@
                 <w:sz w:val="28"/>
                 <w:szCs w:val="28"/>
               </w:rPr>
-              <w:t xml:space="preserve">Id </w:t>
-            </w:r>
-            <w:r>
-              <w:rPr>
-                <w:rFonts w:eastAsia="Calibri"/>
-                <w:color w:val="000000"/>
-                <w:sz w:val="28"/>
-                <w:szCs w:val="28"/>
-              </w:rPr>
-              <w:t>chủ tài khoản</w:t>
-            </w:r>
-            <w:r>
-              <w:rPr>
-                <w:rFonts w:eastAsia="Calibri"/>
-                <w:color w:val="000000"/>
-                <w:sz w:val="28"/>
-                <w:szCs w:val="28"/>
-              </w:rPr>
-              <w:t xml:space="preserve"> </w:t>
+              <w:t xml:space="preserve">Id chủ tài khoản </w:t>
             </w:r>
             <w:r>
               <w:rPr>
@@ -10880,7 +9824,6 @@
                 <w:sz w:val="28"/>
                 <w:szCs w:val="28"/>
               </w:rPr>
-              <w:lastRenderedPageBreak/>
               <w:t>1: còn sử dụng</w:t>
             </w:r>
           </w:p>
@@ -11856,6 +10799,7 @@
                 <w:sz w:val="28"/>
                 <w:szCs w:val="28"/>
               </w:rPr>
+              <w:lastRenderedPageBreak/>
               <w:t>role</w:t>
             </w:r>
           </w:p>
@@ -11969,7 +10913,6 @@
           <w:szCs w:val="28"/>
           <w:lang w:eastAsia="vi-VN"/>
         </w:rPr>
-        <w:lastRenderedPageBreak/>
         <w:tab/>
       </w:r>
       <w:bookmarkStart w:id="10" w:name="_Toc144907160"/>
@@ -12029,8 +10972,8 @@
           <w:noProof/>
         </w:rPr>
         <w:drawing>
-          <wp:inline distT="0" distB="0" distL="0" distR="0" wp14:anchorId="1AA8233C" wp14:editId="3F238FCA">
-            <wp:extent cx="5759450" cy="4651375"/>
+          <wp:inline distT="0" distB="0" distL="0" distR="0" wp14:anchorId="2270D21C" wp14:editId="5679C760">
+            <wp:extent cx="5759450" cy="4135120"/>
             <wp:effectExtent l="0" t="0" r="0" b="0"/>
             <wp:docPr id="1" name="Picture 1"/>
             <wp:cNvGraphicFramePr>
@@ -12052,7 +10995,7 @@
                   <pic:spPr>
                     <a:xfrm>
                       <a:off x="0" y="0"/>
-                      <a:ext cx="5759450" cy="4651375"/>
+                      <a:ext cx="5759450" cy="4135120"/>
                     </a:xfrm>
                     <a:prstGeom prst="rect">
                       <a:avLst/>

</xml_diff>

<commit_message>
Done mybooking and check status lab when change date
</commit_message>
<xml_diff>
--- a/SQL/Thiet_ke_CSDL.v2.docx
+++ b/SQL/Thiet_ke_CSDL.v2.docx
@@ -5088,6 +5088,1641 @@
                 <w:sz w:val="28"/>
                 <w:szCs w:val="28"/>
               </w:rPr>
+              <w:t>experiment_</w:t>
+            </w:r>
+            <w:r>
+              <w:rPr>
+                <w:rFonts w:eastAsia="Calibri"/>
+                <w:color w:val="000000"/>
+                <w:sz w:val="28"/>
+                <w:szCs w:val="28"/>
+              </w:rPr>
+              <w:t>tpye</w:t>
+            </w:r>
+            <w:r>
+              <w:rPr>
+                <w:rFonts w:eastAsia="Calibri"/>
+                <w:color w:val="000000"/>
+                <w:sz w:val="28"/>
+                <w:szCs w:val="28"/>
+              </w:rPr>
+              <w:t>_id</w:t>
+            </w:r>
+          </w:p>
+        </w:tc>
+        <w:tc>
+          <w:tcPr>
+            <w:tcW w:w="2610" w:type="dxa"/>
+          </w:tcPr>
+          <w:p>
+            <w:pPr>
+              <w:pBdr>
+                <w:top w:val="nil"/>
+                <w:left w:val="nil"/>
+                <w:bottom w:val="nil"/>
+                <w:right w:val="nil"/>
+                <w:between w:val="nil"/>
+              </w:pBdr>
+              <w:tabs>
+                <w:tab w:val="left" w:pos="0"/>
+              </w:tabs>
+              <w:spacing w:beforeLines="60" w:after="60" w:line="360" w:lineRule="auto"/>
+              <w:rPr>
+                <w:rFonts w:eastAsia="Calibri"/>
+                <w:color w:val="000000"/>
+                <w:sz w:val="28"/>
+                <w:szCs w:val="28"/>
+              </w:rPr>
+            </w:pPr>
+            <w:r>
+              <w:rPr>
+                <w:rFonts w:eastAsia="Calibri"/>
+                <w:color w:val="000000"/>
+                <w:sz w:val="28"/>
+                <w:szCs w:val="28"/>
+              </w:rPr>
+              <w:t>INT</w:t>
+            </w:r>
+          </w:p>
+        </w:tc>
+        <w:tc>
+          <w:tcPr>
+            <w:tcW w:w="4320" w:type="dxa"/>
+          </w:tcPr>
+          <w:p>
+            <w:pPr>
+              <w:pBdr>
+                <w:top w:val="nil"/>
+                <w:left w:val="nil"/>
+                <w:bottom w:val="nil"/>
+                <w:right w:val="nil"/>
+                <w:between w:val="nil"/>
+              </w:pBdr>
+              <w:tabs>
+                <w:tab w:val="left" w:pos="0"/>
+              </w:tabs>
+              <w:spacing w:beforeLines="60" w:after="60" w:line="360" w:lineRule="auto"/>
+              <w:rPr>
+                <w:rFonts w:eastAsia="Calibri"/>
+                <w:color w:val="000000"/>
+                <w:sz w:val="28"/>
+                <w:szCs w:val="28"/>
+              </w:rPr>
+            </w:pPr>
+            <w:r>
+              <w:rPr>
+                <w:rFonts w:eastAsia="Calibri"/>
+                <w:color w:val="000000"/>
+                <w:sz w:val="28"/>
+                <w:szCs w:val="28"/>
+              </w:rPr>
+              <w:t>Id loại hình thí nghiệm</w:t>
+            </w:r>
+          </w:p>
+          <w:p>
+            <w:pPr>
+              <w:pBdr>
+                <w:top w:val="nil"/>
+                <w:left w:val="nil"/>
+                <w:bottom w:val="nil"/>
+                <w:right w:val="nil"/>
+                <w:between w:val="nil"/>
+              </w:pBdr>
+              <w:tabs>
+                <w:tab w:val="left" w:pos="0"/>
+              </w:tabs>
+              <w:spacing w:beforeLines="60" w:after="60" w:line="360" w:lineRule="auto"/>
+              <w:rPr>
+                <w:rFonts w:eastAsia="Calibri"/>
+                <w:color w:val="000000"/>
+                <w:sz w:val="28"/>
+                <w:szCs w:val="28"/>
+              </w:rPr>
+            </w:pPr>
+            <w:r>
+              <w:rPr>
+                <w:rFonts w:eastAsia="Calibri"/>
+                <w:color w:val="000000"/>
+                <w:sz w:val="28"/>
+                <w:szCs w:val="28"/>
+              </w:rPr>
+              <w:t xml:space="preserve"> </w:t>
+            </w:r>
+            <w:r>
+              <w:rPr>
+                <w:rFonts w:eastAsia="Calibri"/>
+                <w:color w:val="000000"/>
+                <w:sz w:val="28"/>
+                <w:szCs w:val="28"/>
+              </w:rPr>
+              <w:t xml:space="preserve">(Khóa </w:t>
+            </w:r>
+            <w:r>
+              <w:rPr>
+                <w:rFonts w:eastAsia="Calibri"/>
+                <w:color w:val="000000"/>
+                <w:sz w:val="28"/>
+                <w:szCs w:val="28"/>
+              </w:rPr>
+              <w:t>ngoại</w:t>
+            </w:r>
+            <w:r>
+              <w:rPr>
+                <w:rFonts w:eastAsia="Calibri"/>
+                <w:color w:val="000000"/>
+                <w:sz w:val="28"/>
+                <w:szCs w:val="28"/>
+              </w:rPr>
+              <w:t>)</w:t>
+            </w:r>
+          </w:p>
+        </w:tc>
+      </w:tr>
+    </w:tbl>
+    <w:p>
+      <w:pPr>
+        <w:pBdr>
+          <w:top w:val="nil"/>
+          <w:left w:val="nil"/>
+          <w:bottom w:val="nil"/>
+          <w:right w:val="nil"/>
+          <w:between w:val="nil"/>
+        </w:pBdr>
+        <w:tabs>
+          <w:tab w:val="left" w:pos="0"/>
+          <w:tab w:val="left" w:pos="284"/>
+        </w:tabs>
+        <w:spacing w:beforeLines="60" w:before="144" w:after="60" w:line="360" w:lineRule="auto"/>
+        <w:rPr>
+          <w:rFonts w:ascii="Times New Roman" w:eastAsia="Calibri" w:hAnsi="Times New Roman" w:cs="Times New Roman"/>
+          <w:color w:val="000000"/>
+          <w:sz w:val="28"/>
+          <w:szCs w:val="28"/>
+          <w:lang w:eastAsia="vi-VN"/>
+        </w:rPr>
+      </w:pPr>
+    </w:p>
+    <w:p>
+      <w:pPr>
+        <w:pBdr>
+          <w:top w:val="nil"/>
+          <w:left w:val="nil"/>
+          <w:bottom w:val="nil"/>
+          <w:right w:val="nil"/>
+          <w:between w:val="nil"/>
+        </w:pBdr>
+        <w:tabs>
+          <w:tab w:val="left" w:pos="0"/>
+          <w:tab w:val="left" w:pos="284"/>
+        </w:tabs>
+        <w:spacing w:beforeLines="60" w:before="144" w:after="60" w:line="360" w:lineRule="auto"/>
+        <w:rPr>
+          <w:rFonts w:ascii="Times New Roman" w:eastAsia="Calibri" w:hAnsi="Times New Roman" w:cs="Times New Roman"/>
+          <w:color w:val="000000"/>
+          <w:sz w:val="28"/>
+          <w:szCs w:val="28"/>
+          <w:lang w:eastAsia="vi-VN"/>
+        </w:rPr>
+      </w:pPr>
+      <w:r>
+        <w:rPr>
+          <w:rFonts w:ascii="Times New Roman" w:eastAsia="Calibri" w:hAnsi="Times New Roman" w:cs="Times New Roman"/>
+          <w:color w:val="000000"/>
+          <w:sz w:val="28"/>
+          <w:szCs w:val="28"/>
+          <w:lang w:eastAsia="vi-VN"/>
+        </w:rPr>
+        <w:t xml:space="preserve">Bảng  </w:t>
+      </w:r>
+      <w:r>
+        <w:rPr>
+          <w:rFonts w:ascii="Times New Roman" w:eastAsia="Calibri" w:hAnsi="Times New Roman" w:cs="Times New Roman"/>
+          <w:b/>
+          <w:bCs/>
+          <w:color w:val="000000"/>
+          <w:sz w:val="28"/>
+          <w:szCs w:val="28"/>
+          <w:lang w:eastAsia="vi-VN"/>
+        </w:rPr>
+        <w:t>experiment_</w:t>
+      </w:r>
+      <w:r>
+        <w:rPr>
+          <w:rFonts w:ascii="Times New Roman" w:eastAsia="Calibri" w:hAnsi="Times New Roman" w:cs="Times New Roman"/>
+          <w:b/>
+          <w:bCs/>
+          <w:color w:val="000000"/>
+          <w:sz w:val="28"/>
+          <w:szCs w:val="28"/>
+          <w:lang w:eastAsia="vi-VN"/>
+        </w:rPr>
+        <w:t>report</w:t>
+      </w:r>
+      <w:r>
+        <w:rPr>
+          <w:rFonts w:ascii="Times New Roman" w:eastAsia="Calibri" w:hAnsi="Times New Roman" w:cs="Times New Roman"/>
+          <w:b/>
+          <w:bCs/>
+          <w:color w:val="000000"/>
+          <w:sz w:val="28"/>
+          <w:szCs w:val="28"/>
+          <w:lang w:eastAsia="vi-VN"/>
+        </w:rPr>
+        <w:t xml:space="preserve">: </w:t>
+      </w:r>
+      <w:r>
+        <w:rPr>
+          <w:rFonts w:ascii="Times New Roman" w:eastAsia="Calibri" w:hAnsi="Times New Roman" w:cs="Times New Roman"/>
+          <w:color w:val="000000"/>
+          <w:sz w:val="28"/>
+          <w:szCs w:val="28"/>
+          <w:lang w:eastAsia="vi-VN"/>
+        </w:rPr>
+        <w:t xml:space="preserve">Bảng lưu trữ thông tin </w:t>
+      </w:r>
+      <w:r>
+        <w:rPr>
+          <w:rFonts w:ascii="Times New Roman" w:eastAsia="Calibri" w:hAnsi="Times New Roman" w:cs="Times New Roman"/>
+          <w:color w:val="000000"/>
+          <w:sz w:val="28"/>
+          <w:szCs w:val="28"/>
+          <w:lang w:eastAsia="vi-VN"/>
+        </w:rPr>
+        <w:t xml:space="preserve">loại </w:t>
+      </w:r>
+      <w:r>
+        <w:rPr>
+          <w:rFonts w:ascii="Times New Roman" w:eastAsia="Calibri" w:hAnsi="Times New Roman" w:cs="Times New Roman"/>
+          <w:color w:val="000000"/>
+          <w:sz w:val="28"/>
+          <w:szCs w:val="28"/>
+          <w:lang w:eastAsia="vi-VN"/>
+        </w:rPr>
+        <w:t xml:space="preserve">báo cáo </w:t>
+      </w:r>
+      <w:r>
+        <w:rPr>
+          <w:rFonts w:ascii="Times New Roman" w:eastAsia="Calibri" w:hAnsi="Times New Roman" w:cs="Times New Roman"/>
+          <w:color w:val="000000"/>
+          <w:sz w:val="28"/>
+          <w:szCs w:val="28"/>
+          <w:lang w:eastAsia="vi-VN"/>
+        </w:rPr>
+        <w:t>thí nghiệm</w:t>
+      </w:r>
+    </w:p>
+    <w:tbl>
+      <w:tblPr>
+        <w:tblStyle w:val="8"/>
+        <w:tblW w:w="9322" w:type="dxa"/>
+        <w:tblInd w:w="-147" w:type="dxa"/>
+        <w:tblBorders>
+          <w:top w:val="single" w:sz="4" w:space="0" w:color="000000"/>
+          <w:left w:val="single" w:sz="4" w:space="0" w:color="000000"/>
+          <w:bottom w:val="single" w:sz="4" w:space="0" w:color="000000"/>
+          <w:right w:val="single" w:sz="4" w:space="0" w:color="000000"/>
+          <w:insideH w:val="single" w:sz="4" w:space="0" w:color="000000"/>
+          <w:insideV w:val="single" w:sz="4" w:space="0" w:color="000000"/>
+        </w:tblBorders>
+        <w:tblLayout w:type="fixed"/>
+        <w:tblLook w:val="0400" w:firstRow="0" w:lastRow="0" w:firstColumn="0" w:lastColumn="0" w:noHBand="0" w:noVBand="1"/>
+      </w:tblPr>
+      <w:tblGrid>
+        <w:gridCol w:w="2392"/>
+        <w:gridCol w:w="2610"/>
+        <w:gridCol w:w="4320"/>
+      </w:tblGrid>
+      <w:tr>
+        <w:tc>
+          <w:tcPr>
+            <w:tcW w:w="2392" w:type="dxa"/>
+            <w:shd w:val="clear" w:color="auto" w:fill="F7CBAC"/>
+          </w:tcPr>
+          <w:p>
+            <w:pPr>
+              <w:pBdr>
+                <w:top w:val="nil"/>
+                <w:left w:val="nil"/>
+                <w:bottom w:val="nil"/>
+                <w:right w:val="nil"/>
+                <w:between w:val="nil"/>
+              </w:pBdr>
+              <w:tabs>
+                <w:tab w:val="left" w:pos="0"/>
+              </w:tabs>
+              <w:spacing w:beforeLines="60" w:after="60" w:line="360" w:lineRule="auto"/>
+              <w:rPr>
+                <w:rFonts w:eastAsia="Calibri"/>
+                <w:b/>
+                <w:color w:val="000000"/>
+                <w:sz w:val="28"/>
+                <w:szCs w:val="28"/>
+              </w:rPr>
+            </w:pPr>
+            <w:r>
+              <w:rPr>
+                <w:rFonts w:eastAsia="Calibri"/>
+                <w:b/>
+                <w:color w:val="000000"/>
+                <w:sz w:val="28"/>
+                <w:szCs w:val="28"/>
+              </w:rPr>
+              <w:lastRenderedPageBreak/>
+              <w:t>Tên trường</w:t>
+            </w:r>
+          </w:p>
+        </w:tc>
+        <w:tc>
+          <w:tcPr>
+            <w:tcW w:w="2610" w:type="dxa"/>
+            <w:shd w:val="clear" w:color="auto" w:fill="F7CBAC"/>
+          </w:tcPr>
+          <w:p>
+            <w:pPr>
+              <w:pBdr>
+                <w:top w:val="nil"/>
+                <w:left w:val="nil"/>
+                <w:bottom w:val="nil"/>
+                <w:right w:val="nil"/>
+                <w:between w:val="nil"/>
+              </w:pBdr>
+              <w:tabs>
+                <w:tab w:val="left" w:pos="0"/>
+              </w:tabs>
+              <w:spacing w:beforeLines="60" w:after="60" w:line="360" w:lineRule="auto"/>
+              <w:rPr>
+                <w:rFonts w:eastAsia="Calibri"/>
+                <w:b/>
+                <w:color w:val="000000"/>
+                <w:sz w:val="28"/>
+                <w:szCs w:val="28"/>
+              </w:rPr>
+            </w:pPr>
+            <w:r>
+              <w:rPr>
+                <w:rFonts w:eastAsia="Calibri"/>
+                <w:b/>
+                <w:color w:val="000000"/>
+                <w:sz w:val="28"/>
+                <w:szCs w:val="28"/>
+              </w:rPr>
+              <w:t>Kiểu dữ liệu</w:t>
+            </w:r>
+          </w:p>
+        </w:tc>
+        <w:tc>
+          <w:tcPr>
+            <w:tcW w:w="4320" w:type="dxa"/>
+            <w:shd w:val="clear" w:color="auto" w:fill="F7CBAC"/>
+          </w:tcPr>
+          <w:p>
+            <w:pPr>
+              <w:pBdr>
+                <w:top w:val="nil"/>
+                <w:left w:val="nil"/>
+                <w:bottom w:val="nil"/>
+                <w:right w:val="nil"/>
+                <w:between w:val="nil"/>
+              </w:pBdr>
+              <w:tabs>
+                <w:tab w:val="left" w:pos="0"/>
+              </w:tabs>
+              <w:spacing w:beforeLines="60" w:after="60" w:line="360" w:lineRule="auto"/>
+              <w:rPr>
+                <w:rFonts w:eastAsia="Calibri"/>
+                <w:b/>
+                <w:color w:val="000000"/>
+                <w:sz w:val="28"/>
+                <w:szCs w:val="28"/>
+              </w:rPr>
+            </w:pPr>
+            <w:r>
+              <w:rPr>
+                <w:rFonts w:eastAsia="Calibri"/>
+                <w:b/>
+                <w:color w:val="000000"/>
+                <w:sz w:val="28"/>
+                <w:szCs w:val="28"/>
+              </w:rPr>
+              <w:t>Mô tả</w:t>
+            </w:r>
+          </w:p>
+        </w:tc>
+      </w:tr>
+      <w:tr>
+        <w:tc>
+          <w:tcPr>
+            <w:tcW w:w="2392" w:type="dxa"/>
+          </w:tcPr>
+          <w:p>
+            <w:pPr>
+              <w:pBdr>
+                <w:top w:val="nil"/>
+                <w:left w:val="nil"/>
+                <w:bottom w:val="nil"/>
+                <w:right w:val="nil"/>
+                <w:between w:val="nil"/>
+              </w:pBdr>
+              <w:tabs>
+                <w:tab w:val="left" w:pos="0"/>
+              </w:tabs>
+              <w:spacing w:beforeLines="60" w:after="60" w:line="360" w:lineRule="auto"/>
+              <w:rPr>
+                <w:rFonts w:eastAsia="Calibri"/>
+                <w:color w:val="000000"/>
+                <w:sz w:val="28"/>
+                <w:szCs w:val="28"/>
+              </w:rPr>
+            </w:pPr>
+            <w:r>
+              <w:rPr>
+                <w:rFonts w:eastAsia="Calibri"/>
+                <w:color w:val="000000"/>
+                <w:sz w:val="28"/>
+                <w:szCs w:val="28"/>
+              </w:rPr>
+              <w:t>id</w:t>
+            </w:r>
+          </w:p>
+        </w:tc>
+        <w:tc>
+          <w:tcPr>
+            <w:tcW w:w="2610" w:type="dxa"/>
+          </w:tcPr>
+          <w:p>
+            <w:pPr>
+              <w:pBdr>
+                <w:top w:val="nil"/>
+                <w:left w:val="nil"/>
+                <w:bottom w:val="nil"/>
+                <w:right w:val="nil"/>
+                <w:between w:val="nil"/>
+              </w:pBdr>
+              <w:tabs>
+                <w:tab w:val="left" w:pos="0"/>
+              </w:tabs>
+              <w:spacing w:beforeLines="60" w:after="60" w:line="360" w:lineRule="auto"/>
+              <w:rPr>
+                <w:rFonts w:eastAsia="Calibri"/>
+                <w:color w:val="000000"/>
+                <w:sz w:val="28"/>
+                <w:szCs w:val="28"/>
+              </w:rPr>
+            </w:pPr>
+            <w:r>
+              <w:rPr>
+                <w:rFonts w:eastAsia="Calibri"/>
+                <w:color w:val="000000"/>
+                <w:sz w:val="28"/>
+                <w:szCs w:val="28"/>
+              </w:rPr>
+              <w:t>INT</w:t>
+            </w:r>
+          </w:p>
+        </w:tc>
+        <w:tc>
+          <w:tcPr>
+            <w:tcW w:w="4320" w:type="dxa"/>
+          </w:tcPr>
+          <w:p>
+            <w:pPr>
+              <w:pBdr>
+                <w:top w:val="nil"/>
+                <w:left w:val="nil"/>
+                <w:bottom w:val="nil"/>
+                <w:right w:val="nil"/>
+                <w:between w:val="nil"/>
+              </w:pBdr>
+              <w:tabs>
+                <w:tab w:val="left" w:pos="0"/>
+              </w:tabs>
+              <w:spacing w:beforeLines="60" w:after="60" w:line="360" w:lineRule="auto"/>
+              <w:rPr>
+                <w:rFonts w:eastAsia="Calibri"/>
+                <w:color w:val="000000"/>
+                <w:sz w:val="28"/>
+                <w:szCs w:val="28"/>
+              </w:rPr>
+            </w:pPr>
+            <w:r>
+              <w:rPr>
+                <w:rFonts w:eastAsia="Calibri"/>
+                <w:color w:val="000000"/>
+                <w:sz w:val="28"/>
+                <w:szCs w:val="28"/>
+              </w:rPr>
+              <w:t>Id (khóa chính)</w:t>
+            </w:r>
+          </w:p>
+        </w:tc>
+      </w:tr>
+      <w:tr>
+        <w:tc>
+          <w:tcPr>
+            <w:tcW w:w="2392" w:type="dxa"/>
+          </w:tcPr>
+          <w:p>
+            <w:pPr>
+              <w:pBdr>
+                <w:top w:val="nil"/>
+                <w:left w:val="nil"/>
+                <w:bottom w:val="nil"/>
+                <w:right w:val="nil"/>
+                <w:between w:val="nil"/>
+              </w:pBdr>
+              <w:tabs>
+                <w:tab w:val="left" w:pos="0"/>
+              </w:tabs>
+              <w:spacing w:beforeLines="60" w:after="60" w:line="360" w:lineRule="auto"/>
+              <w:rPr>
+                <w:rFonts w:eastAsia="Calibri"/>
+                <w:color w:val="000000"/>
+                <w:sz w:val="28"/>
+                <w:szCs w:val="28"/>
+              </w:rPr>
+            </w:pPr>
+            <w:r>
+              <w:rPr>
+                <w:rFonts w:eastAsia="Calibri"/>
+                <w:bCs/>
+                <w:color w:val="000000"/>
+                <w:sz w:val="28"/>
+                <w:szCs w:val="28"/>
+              </w:rPr>
+              <w:t>report</w:t>
+            </w:r>
+            <w:r>
+              <w:rPr>
+                <w:rFonts w:eastAsia="Calibri"/>
+                <w:color w:val="000000"/>
+                <w:sz w:val="28"/>
+                <w:szCs w:val="28"/>
+              </w:rPr>
+              <w:t>_</w:t>
+            </w:r>
+            <w:r>
+              <w:rPr>
+                <w:rFonts w:eastAsia="Calibri"/>
+                <w:color w:val="000000"/>
+                <w:sz w:val="28"/>
+                <w:szCs w:val="28"/>
+              </w:rPr>
+              <w:t>type</w:t>
+            </w:r>
+          </w:p>
+        </w:tc>
+        <w:tc>
+          <w:tcPr>
+            <w:tcW w:w="2610" w:type="dxa"/>
+          </w:tcPr>
+          <w:p>
+            <w:pPr>
+              <w:pBdr>
+                <w:top w:val="nil"/>
+                <w:left w:val="nil"/>
+                <w:bottom w:val="nil"/>
+                <w:right w:val="nil"/>
+                <w:between w:val="nil"/>
+              </w:pBdr>
+              <w:tabs>
+                <w:tab w:val="left" w:pos="0"/>
+              </w:tabs>
+              <w:spacing w:beforeLines="60" w:after="60" w:line="360" w:lineRule="auto"/>
+              <w:rPr>
+                <w:rFonts w:eastAsia="Calibri"/>
+                <w:color w:val="000000"/>
+                <w:sz w:val="28"/>
+                <w:szCs w:val="28"/>
+              </w:rPr>
+            </w:pPr>
+            <w:r>
+              <w:rPr>
+                <w:rFonts w:eastAsia="Calibri"/>
+                <w:color w:val="000000"/>
+                <w:sz w:val="28"/>
+                <w:szCs w:val="28"/>
+              </w:rPr>
+              <w:t>NVARCHAR(</w:t>
+            </w:r>
+            <w:r>
+              <w:rPr>
+                <w:rFonts w:eastAsia="Calibri"/>
+                <w:color w:val="000000"/>
+                <w:sz w:val="28"/>
+                <w:szCs w:val="28"/>
+              </w:rPr>
+              <w:t>50</w:t>
+            </w:r>
+            <w:r>
+              <w:rPr>
+                <w:rFonts w:eastAsia="Calibri"/>
+                <w:color w:val="000000"/>
+                <w:sz w:val="28"/>
+                <w:szCs w:val="28"/>
+              </w:rPr>
+              <w:t>)</w:t>
+            </w:r>
+          </w:p>
+        </w:tc>
+        <w:tc>
+          <w:tcPr>
+            <w:tcW w:w="4320" w:type="dxa"/>
+          </w:tcPr>
+          <w:p>
+            <w:pPr>
+              <w:pBdr>
+                <w:top w:val="nil"/>
+                <w:left w:val="nil"/>
+                <w:bottom w:val="nil"/>
+                <w:right w:val="nil"/>
+                <w:between w:val="nil"/>
+              </w:pBdr>
+              <w:tabs>
+                <w:tab w:val="left" w:pos="0"/>
+              </w:tabs>
+              <w:spacing w:beforeLines="60" w:after="60" w:line="360" w:lineRule="auto"/>
+              <w:rPr>
+                <w:rFonts w:eastAsia="Calibri"/>
+                <w:color w:val="000000"/>
+                <w:sz w:val="28"/>
+                <w:szCs w:val="28"/>
+              </w:rPr>
+            </w:pPr>
+            <w:r>
+              <w:rPr>
+                <w:rFonts w:eastAsia="Calibri"/>
+                <w:color w:val="000000"/>
+                <w:sz w:val="28"/>
+                <w:szCs w:val="28"/>
+              </w:rPr>
+              <w:t xml:space="preserve">Tên </w:t>
+            </w:r>
+            <w:r>
+              <w:rPr>
+                <w:rFonts w:eastAsia="Calibri"/>
+                <w:color w:val="000000"/>
+                <w:sz w:val="28"/>
+                <w:szCs w:val="28"/>
+              </w:rPr>
+              <w:t xml:space="preserve">loại </w:t>
+            </w:r>
+            <w:r>
+              <w:rPr>
+                <w:rFonts w:eastAsia="Calibri"/>
+                <w:color w:val="000000"/>
+                <w:sz w:val="28"/>
+                <w:szCs w:val="28"/>
+              </w:rPr>
+              <w:t>báo cáo</w:t>
+            </w:r>
+          </w:p>
+        </w:tc>
+      </w:tr>
+    </w:tbl>
+    <w:p>
+      <w:pPr>
+        <w:tabs>
+          <w:tab w:val="left" w:pos="0"/>
+        </w:tabs>
+        <w:spacing w:before="144" w:after="60" w:line="360" w:lineRule="auto"/>
+        <w:rPr>
+          <w:rFonts w:ascii="Times New Roman" w:eastAsia="Calibri" w:hAnsi="Times New Roman" w:cs="Times New Roman"/>
+          <w:color w:val="000000"/>
+          <w:sz w:val="28"/>
+          <w:szCs w:val="28"/>
+          <w:lang w:eastAsia="vi-VN"/>
+        </w:rPr>
+      </w:pPr>
+    </w:p>
+    <w:p>
+      <w:pPr>
+        <w:pBdr>
+          <w:top w:val="nil"/>
+          <w:left w:val="nil"/>
+          <w:bottom w:val="nil"/>
+          <w:right w:val="nil"/>
+          <w:between w:val="nil"/>
+        </w:pBdr>
+        <w:tabs>
+          <w:tab w:val="left" w:pos="0"/>
+          <w:tab w:val="left" w:pos="284"/>
+        </w:tabs>
+        <w:spacing w:beforeLines="60" w:before="144" w:after="60" w:line="360" w:lineRule="auto"/>
+        <w:rPr>
+          <w:rFonts w:ascii="Times New Roman" w:eastAsia="Calibri" w:hAnsi="Times New Roman" w:cs="Times New Roman"/>
+          <w:color w:val="000000"/>
+          <w:sz w:val="28"/>
+          <w:szCs w:val="28"/>
+          <w:lang w:eastAsia="vi-VN"/>
+        </w:rPr>
+      </w:pPr>
+      <w:r>
+        <w:rPr>
+          <w:rFonts w:ascii="Times New Roman" w:eastAsia="Calibri" w:hAnsi="Times New Roman" w:cs="Times New Roman"/>
+          <w:color w:val="000000"/>
+          <w:sz w:val="28"/>
+          <w:szCs w:val="28"/>
+          <w:lang w:eastAsia="vi-VN"/>
+        </w:rPr>
+        <w:t xml:space="preserve">Bảng  </w:t>
+      </w:r>
+      <w:r>
+        <w:rPr>
+          <w:rFonts w:ascii="Times New Roman" w:eastAsia="Calibri" w:hAnsi="Times New Roman" w:cs="Times New Roman"/>
+          <w:b/>
+          <w:bCs/>
+          <w:color w:val="000000"/>
+          <w:sz w:val="28"/>
+          <w:szCs w:val="28"/>
+          <w:lang w:eastAsia="vi-VN"/>
+        </w:rPr>
+        <w:t>score</w:t>
+      </w:r>
+      <w:r>
+        <w:rPr>
+          <w:rFonts w:ascii="Times New Roman" w:eastAsia="Calibri" w:hAnsi="Times New Roman" w:cs="Times New Roman"/>
+          <w:b/>
+          <w:bCs/>
+          <w:color w:val="000000"/>
+          <w:sz w:val="28"/>
+          <w:szCs w:val="28"/>
+          <w:lang w:eastAsia="vi-VN"/>
+        </w:rPr>
+        <w:t xml:space="preserve">: </w:t>
+      </w:r>
+      <w:r>
+        <w:rPr>
+          <w:rFonts w:ascii="Times New Roman" w:eastAsia="Calibri" w:hAnsi="Times New Roman" w:cs="Times New Roman"/>
+          <w:color w:val="000000"/>
+          <w:sz w:val="28"/>
+          <w:szCs w:val="28"/>
+          <w:lang w:eastAsia="vi-VN"/>
+        </w:rPr>
+        <w:t>Bảng lưu trữ</w:t>
+      </w:r>
+      <w:r>
+        <w:rPr>
+          <w:rFonts w:ascii="Times New Roman" w:eastAsia="Calibri" w:hAnsi="Times New Roman" w:cs="Times New Roman"/>
+          <w:color w:val="000000"/>
+          <w:sz w:val="28"/>
+          <w:szCs w:val="28"/>
+          <w:lang w:eastAsia="vi-VN"/>
+        </w:rPr>
+        <w:t xml:space="preserve"> thông tin</w:t>
+      </w:r>
+      <w:r>
+        <w:rPr>
+          <w:rFonts w:ascii="Times New Roman" w:eastAsia="Calibri" w:hAnsi="Times New Roman" w:cs="Times New Roman"/>
+          <w:color w:val="000000"/>
+          <w:sz w:val="28"/>
+          <w:szCs w:val="28"/>
+          <w:lang w:eastAsia="vi-VN"/>
+        </w:rPr>
+        <w:t xml:space="preserve"> điểm </w:t>
+      </w:r>
+      <w:r>
+        <w:rPr>
+          <w:rFonts w:ascii="Times New Roman" w:eastAsia="Calibri" w:hAnsi="Times New Roman" w:cs="Times New Roman"/>
+          <w:color w:val="000000"/>
+          <w:sz w:val="28"/>
+          <w:szCs w:val="28"/>
+          <w:lang w:eastAsia="vi-VN"/>
+        </w:rPr>
+        <w:t xml:space="preserve">số </w:t>
+      </w:r>
+      <w:r>
+        <w:rPr>
+          <w:rFonts w:ascii="Times New Roman" w:eastAsia="Calibri" w:hAnsi="Times New Roman" w:cs="Times New Roman"/>
+          <w:color w:val="000000"/>
+          <w:sz w:val="28"/>
+          <w:szCs w:val="28"/>
+          <w:lang w:eastAsia="vi-VN"/>
+        </w:rPr>
+        <w:t>đánh giá hoạt động của phòng thí nghiệm</w:t>
+      </w:r>
+    </w:p>
+    <w:tbl>
+      <w:tblPr>
+        <w:tblStyle w:val="8"/>
+        <w:tblW w:w="9322" w:type="dxa"/>
+        <w:tblInd w:w="-147" w:type="dxa"/>
+        <w:tblBorders>
+          <w:top w:val="single" w:sz="4" w:space="0" w:color="000000"/>
+          <w:left w:val="single" w:sz="4" w:space="0" w:color="000000"/>
+          <w:bottom w:val="single" w:sz="4" w:space="0" w:color="000000"/>
+          <w:right w:val="single" w:sz="4" w:space="0" w:color="000000"/>
+          <w:insideH w:val="single" w:sz="4" w:space="0" w:color="000000"/>
+          <w:insideV w:val="single" w:sz="4" w:space="0" w:color="000000"/>
+        </w:tblBorders>
+        <w:tblLayout w:type="fixed"/>
+        <w:tblLook w:val="0400" w:firstRow="0" w:lastRow="0" w:firstColumn="0" w:lastColumn="0" w:noHBand="0" w:noVBand="1"/>
+      </w:tblPr>
+      <w:tblGrid>
+        <w:gridCol w:w="2392"/>
+        <w:gridCol w:w="2610"/>
+        <w:gridCol w:w="4320"/>
+      </w:tblGrid>
+      <w:tr>
+        <w:tc>
+          <w:tcPr>
+            <w:tcW w:w="2392" w:type="dxa"/>
+            <w:shd w:val="clear" w:color="auto" w:fill="F7CBAC"/>
+          </w:tcPr>
+          <w:p>
+            <w:pPr>
+              <w:pBdr>
+                <w:top w:val="nil"/>
+                <w:left w:val="nil"/>
+                <w:bottom w:val="nil"/>
+                <w:right w:val="nil"/>
+                <w:between w:val="nil"/>
+              </w:pBdr>
+              <w:tabs>
+                <w:tab w:val="left" w:pos="0"/>
+              </w:tabs>
+              <w:spacing w:beforeLines="60" w:after="60" w:line="360" w:lineRule="auto"/>
+              <w:rPr>
+                <w:rFonts w:eastAsia="Calibri"/>
+                <w:b/>
+                <w:color w:val="000000"/>
+                <w:sz w:val="28"/>
+                <w:szCs w:val="28"/>
+              </w:rPr>
+            </w:pPr>
+            <w:r>
+              <w:rPr>
+                <w:rFonts w:eastAsia="Calibri"/>
+                <w:b/>
+                <w:color w:val="000000"/>
+                <w:sz w:val="28"/>
+                <w:szCs w:val="28"/>
+              </w:rPr>
+              <w:t>Tên trường</w:t>
+            </w:r>
+          </w:p>
+        </w:tc>
+        <w:tc>
+          <w:tcPr>
+            <w:tcW w:w="2610" w:type="dxa"/>
+            <w:shd w:val="clear" w:color="auto" w:fill="F7CBAC"/>
+          </w:tcPr>
+          <w:p>
+            <w:pPr>
+              <w:pBdr>
+                <w:top w:val="nil"/>
+                <w:left w:val="nil"/>
+                <w:bottom w:val="nil"/>
+                <w:right w:val="nil"/>
+                <w:between w:val="nil"/>
+              </w:pBdr>
+              <w:tabs>
+                <w:tab w:val="left" w:pos="0"/>
+              </w:tabs>
+              <w:spacing w:beforeLines="60" w:after="60" w:line="360" w:lineRule="auto"/>
+              <w:rPr>
+                <w:rFonts w:eastAsia="Calibri"/>
+                <w:b/>
+                <w:color w:val="000000"/>
+                <w:sz w:val="28"/>
+                <w:szCs w:val="28"/>
+              </w:rPr>
+            </w:pPr>
+            <w:r>
+              <w:rPr>
+                <w:rFonts w:eastAsia="Calibri"/>
+                <w:b/>
+                <w:color w:val="000000"/>
+                <w:sz w:val="28"/>
+                <w:szCs w:val="28"/>
+              </w:rPr>
+              <w:t>Kiểu dữ liệu</w:t>
+            </w:r>
+          </w:p>
+        </w:tc>
+        <w:tc>
+          <w:tcPr>
+            <w:tcW w:w="4320" w:type="dxa"/>
+            <w:shd w:val="clear" w:color="auto" w:fill="F7CBAC"/>
+          </w:tcPr>
+          <w:p>
+            <w:pPr>
+              <w:pBdr>
+                <w:top w:val="nil"/>
+                <w:left w:val="nil"/>
+                <w:bottom w:val="nil"/>
+                <w:right w:val="nil"/>
+                <w:between w:val="nil"/>
+              </w:pBdr>
+              <w:tabs>
+                <w:tab w:val="left" w:pos="0"/>
+              </w:tabs>
+              <w:spacing w:beforeLines="60" w:after="60" w:line="360" w:lineRule="auto"/>
+              <w:rPr>
+                <w:rFonts w:eastAsia="Calibri"/>
+                <w:b/>
+                <w:color w:val="000000"/>
+                <w:sz w:val="28"/>
+                <w:szCs w:val="28"/>
+              </w:rPr>
+            </w:pPr>
+            <w:r>
+              <w:rPr>
+                <w:rFonts w:eastAsia="Calibri"/>
+                <w:b/>
+                <w:color w:val="000000"/>
+                <w:sz w:val="28"/>
+                <w:szCs w:val="28"/>
+              </w:rPr>
+              <w:t>Mô tả</w:t>
+            </w:r>
+          </w:p>
+        </w:tc>
+      </w:tr>
+      <w:tr>
+        <w:tc>
+          <w:tcPr>
+            <w:tcW w:w="2392" w:type="dxa"/>
+          </w:tcPr>
+          <w:p>
+            <w:pPr>
+              <w:pBdr>
+                <w:top w:val="nil"/>
+                <w:left w:val="nil"/>
+                <w:bottom w:val="nil"/>
+                <w:right w:val="nil"/>
+                <w:between w:val="nil"/>
+              </w:pBdr>
+              <w:tabs>
+                <w:tab w:val="left" w:pos="0"/>
+              </w:tabs>
+              <w:spacing w:beforeLines="60" w:after="60" w:line="360" w:lineRule="auto"/>
+              <w:rPr>
+                <w:rFonts w:eastAsia="Calibri"/>
+                <w:color w:val="000000"/>
+                <w:sz w:val="28"/>
+                <w:szCs w:val="28"/>
+              </w:rPr>
+            </w:pPr>
+            <w:r>
+              <w:rPr>
+                <w:rFonts w:eastAsia="Calibri"/>
+                <w:color w:val="000000"/>
+                <w:sz w:val="28"/>
+                <w:szCs w:val="28"/>
+              </w:rPr>
+              <w:t>id</w:t>
+            </w:r>
+          </w:p>
+        </w:tc>
+        <w:tc>
+          <w:tcPr>
+            <w:tcW w:w="2610" w:type="dxa"/>
+          </w:tcPr>
+          <w:p>
+            <w:pPr>
+              <w:pBdr>
+                <w:top w:val="nil"/>
+                <w:left w:val="nil"/>
+                <w:bottom w:val="nil"/>
+                <w:right w:val="nil"/>
+                <w:between w:val="nil"/>
+              </w:pBdr>
+              <w:tabs>
+                <w:tab w:val="left" w:pos="0"/>
+              </w:tabs>
+              <w:spacing w:beforeLines="60" w:after="60" w:line="360" w:lineRule="auto"/>
+              <w:rPr>
+                <w:rFonts w:eastAsia="Calibri"/>
+                <w:color w:val="000000"/>
+                <w:sz w:val="28"/>
+                <w:szCs w:val="28"/>
+              </w:rPr>
+            </w:pPr>
+            <w:r>
+              <w:rPr>
+                <w:rFonts w:eastAsia="Calibri"/>
+                <w:color w:val="000000"/>
+                <w:sz w:val="28"/>
+                <w:szCs w:val="28"/>
+              </w:rPr>
+              <w:t>INT</w:t>
+            </w:r>
+          </w:p>
+        </w:tc>
+        <w:tc>
+          <w:tcPr>
+            <w:tcW w:w="4320" w:type="dxa"/>
+          </w:tcPr>
+          <w:p>
+            <w:pPr>
+              <w:pBdr>
+                <w:top w:val="nil"/>
+                <w:left w:val="nil"/>
+                <w:bottom w:val="nil"/>
+                <w:right w:val="nil"/>
+                <w:between w:val="nil"/>
+              </w:pBdr>
+              <w:tabs>
+                <w:tab w:val="left" w:pos="0"/>
+              </w:tabs>
+              <w:spacing w:beforeLines="60" w:after="60" w:line="360" w:lineRule="auto"/>
+              <w:rPr>
+                <w:rFonts w:eastAsia="Calibri"/>
+                <w:color w:val="000000"/>
+                <w:sz w:val="28"/>
+                <w:szCs w:val="28"/>
+              </w:rPr>
+            </w:pPr>
+            <w:r>
+              <w:rPr>
+                <w:rFonts w:eastAsia="Calibri"/>
+                <w:color w:val="000000"/>
+                <w:sz w:val="28"/>
+                <w:szCs w:val="28"/>
+              </w:rPr>
+              <w:t>Id (khóa chính)</w:t>
+            </w:r>
+          </w:p>
+        </w:tc>
+      </w:tr>
+      <w:tr>
+        <w:tc>
+          <w:tcPr>
+            <w:tcW w:w="2392" w:type="dxa"/>
+          </w:tcPr>
+          <w:p>
+            <w:pPr>
+              <w:pBdr>
+                <w:top w:val="nil"/>
+                <w:left w:val="nil"/>
+                <w:bottom w:val="nil"/>
+                <w:right w:val="nil"/>
+                <w:between w:val="nil"/>
+              </w:pBdr>
+              <w:tabs>
+                <w:tab w:val="left" w:pos="0"/>
+              </w:tabs>
+              <w:spacing w:beforeLines="60" w:after="60" w:line="360" w:lineRule="auto"/>
+              <w:rPr>
+                <w:rFonts w:eastAsia="Calibri"/>
+                <w:color w:val="000000"/>
+                <w:sz w:val="28"/>
+                <w:szCs w:val="28"/>
+              </w:rPr>
+            </w:pPr>
+            <w:r>
+              <w:rPr>
+                <w:rFonts w:eastAsia="Calibri"/>
+                <w:color w:val="000000"/>
+                <w:sz w:val="28"/>
+                <w:szCs w:val="28"/>
+              </w:rPr>
+              <w:t>experiment_group_id</w:t>
+            </w:r>
+          </w:p>
+        </w:tc>
+        <w:tc>
+          <w:tcPr>
+            <w:tcW w:w="2610" w:type="dxa"/>
+          </w:tcPr>
+          <w:p>
+            <w:pPr>
+              <w:pBdr>
+                <w:top w:val="nil"/>
+                <w:left w:val="nil"/>
+                <w:bottom w:val="nil"/>
+                <w:right w:val="nil"/>
+                <w:between w:val="nil"/>
+              </w:pBdr>
+              <w:tabs>
+                <w:tab w:val="left" w:pos="0"/>
+              </w:tabs>
+              <w:spacing w:beforeLines="60" w:after="60" w:line="360" w:lineRule="auto"/>
+              <w:rPr>
+                <w:rFonts w:eastAsia="Calibri"/>
+                <w:color w:val="000000"/>
+                <w:sz w:val="28"/>
+                <w:szCs w:val="28"/>
+              </w:rPr>
+            </w:pPr>
+            <w:r>
+              <w:rPr>
+                <w:rFonts w:eastAsia="Calibri"/>
+                <w:color w:val="000000"/>
+                <w:sz w:val="28"/>
+                <w:szCs w:val="28"/>
+              </w:rPr>
+              <w:t>INT</w:t>
+            </w:r>
+          </w:p>
+        </w:tc>
+        <w:tc>
+          <w:tcPr>
+            <w:tcW w:w="4320" w:type="dxa"/>
+          </w:tcPr>
+          <w:p>
+            <w:pPr>
+              <w:pBdr>
+                <w:top w:val="nil"/>
+                <w:left w:val="nil"/>
+                <w:bottom w:val="nil"/>
+                <w:right w:val="nil"/>
+                <w:between w:val="nil"/>
+              </w:pBdr>
+              <w:tabs>
+                <w:tab w:val="left" w:pos="0"/>
+              </w:tabs>
+              <w:spacing w:beforeLines="60" w:after="60" w:line="360" w:lineRule="auto"/>
+              <w:rPr>
+                <w:rFonts w:eastAsia="Calibri"/>
+                <w:color w:val="000000"/>
+                <w:sz w:val="28"/>
+                <w:szCs w:val="28"/>
+              </w:rPr>
+            </w:pPr>
+            <w:r>
+              <w:rPr>
+                <w:rFonts w:eastAsia="Calibri"/>
+                <w:color w:val="000000"/>
+                <w:sz w:val="28"/>
+                <w:szCs w:val="28"/>
+              </w:rPr>
+              <w:t>Id nhóm loại hình thí nghiệm</w:t>
+            </w:r>
+          </w:p>
+          <w:p>
+            <w:pPr>
+              <w:pBdr>
+                <w:top w:val="nil"/>
+                <w:left w:val="nil"/>
+                <w:bottom w:val="nil"/>
+                <w:right w:val="nil"/>
+                <w:between w:val="nil"/>
+              </w:pBdr>
+              <w:tabs>
+                <w:tab w:val="left" w:pos="0"/>
+              </w:tabs>
+              <w:spacing w:beforeLines="60" w:after="60" w:line="360" w:lineRule="auto"/>
+              <w:rPr>
+                <w:rFonts w:eastAsia="Calibri"/>
+                <w:color w:val="000000"/>
+                <w:sz w:val="28"/>
+                <w:szCs w:val="28"/>
+              </w:rPr>
+            </w:pPr>
+            <w:r>
+              <w:rPr>
+                <w:rFonts w:eastAsia="Calibri"/>
+                <w:color w:val="000000"/>
+                <w:sz w:val="28"/>
+                <w:szCs w:val="28"/>
+              </w:rPr>
+              <w:t xml:space="preserve"> </w:t>
+            </w:r>
+            <w:r>
+              <w:rPr>
+                <w:rFonts w:eastAsia="Calibri"/>
+                <w:color w:val="000000"/>
+                <w:sz w:val="28"/>
+                <w:szCs w:val="28"/>
+              </w:rPr>
+              <w:t xml:space="preserve">(Khóa </w:t>
+            </w:r>
+            <w:r>
+              <w:rPr>
+                <w:rFonts w:eastAsia="Calibri"/>
+                <w:color w:val="000000"/>
+                <w:sz w:val="28"/>
+                <w:szCs w:val="28"/>
+              </w:rPr>
+              <w:t>ngoại</w:t>
+            </w:r>
+            <w:r>
+              <w:rPr>
+                <w:rFonts w:eastAsia="Calibri"/>
+                <w:color w:val="000000"/>
+                <w:sz w:val="28"/>
+                <w:szCs w:val="28"/>
+              </w:rPr>
+              <w:t>)</w:t>
+            </w:r>
+          </w:p>
+        </w:tc>
+      </w:tr>
+      <w:tr>
+        <w:tc>
+          <w:tcPr>
+            <w:tcW w:w="2392" w:type="dxa"/>
+          </w:tcPr>
+          <w:p>
+            <w:pPr>
+              <w:pBdr>
+                <w:top w:val="nil"/>
+                <w:left w:val="nil"/>
+                <w:bottom w:val="nil"/>
+                <w:right w:val="nil"/>
+                <w:between w:val="nil"/>
+              </w:pBdr>
+              <w:tabs>
+                <w:tab w:val="left" w:pos="0"/>
+              </w:tabs>
+              <w:spacing w:beforeLines="60" w:after="60" w:line="360" w:lineRule="auto"/>
+              <w:rPr>
+                <w:rFonts w:eastAsia="Calibri"/>
+                <w:color w:val="000000"/>
+                <w:sz w:val="28"/>
+                <w:szCs w:val="28"/>
+              </w:rPr>
+            </w:pPr>
+            <w:r>
+              <w:rPr>
+                <w:rFonts w:eastAsia="Calibri"/>
+                <w:color w:val="000000"/>
+                <w:sz w:val="28"/>
+                <w:szCs w:val="28"/>
+              </w:rPr>
+              <w:t>experiment_</w:t>
+            </w:r>
+            <w:r>
+              <w:rPr>
+                <w:rFonts w:eastAsia="Calibri"/>
+                <w:color w:val="000000"/>
+                <w:sz w:val="28"/>
+                <w:szCs w:val="28"/>
+              </w:rPr>
+              <w:t>tpye</w:t>
+            </w:r>
+            <w:r>
+              <w:rPr>
+                <w:rFonts w:eastAsia="Calibri"/>
+                <w:color w:val="000000"/>
+                <w:sz w:val="28"/>
+                <w:szCs w:val="28"/>
+              </w:rPr>
+              <w:t>_id</w:t>
+            </w:r>
+          </w:p>
+        </w:tc>
+        <w:tc>
+          <w:tcPr>
+            <w:tcW w:w="2610" w:type="dxa"/>
+          </w:tcPr>
+          <w:p>
+            <w:pPr>
+              <w:pBdr>
+                <w:top w:val="nil"/>
+                <w:left w:val="nil"/>
+                <w:bottom w:val="nil"/>
+                <w:right w:val="nil"/>
+                <w:between w:val="nil"/>
+              </w:pBdr>
+              <w:tabs>
+                <w:tab w:val="left" w:pos="0"/>
+              </w:tabs>
+              <w:spacing w:beforeLines="60" w:after="60" w:line="360" w:lineRule="auto"/>
+              <w:rPr>
+                <w:rFonts w:eastAsia="Calibri"/>
+                <w:color w:val="000000"/>
+                <w:sz w:val="28"/>
+                <w:szCs w:val="28"/>
+              </w:rPr>
+            </w:pPr>
+            <w:r>
+              <w:rPr>
+                <w:rFonts w:eastAsia="Calibri"/>
+                <w:color w:val="000000"/>
+                <w:sz w:val="28"/>
+                <w:szCs w:val="28"/>
+              </w:rPr>
+              <w:t>INT</w:t>
+            </w:r>
+          </w:p>
+        </w:tc>
+        <w:tc>
+          <w:tcPr>
+            <w:tcW w:w="4320" w:type="dxa"/>
+          </w:tcPr>
+          <w:p>
+            <w:pPr>
+              <w:pBdr>
+                <w:top w:val="nil"/>
+                <w:left w:val="nil"/>
+                <w:bottom w:val="nil"/>
+                <w:right w:val="nil"/>
+                <w:between w:val="nil"/>
+              </w:pBdr>
+              <w:tabs>
+                <w:tab w:val="left" w:pos="0"/>
+              </w:tabs>
+              <w:spacing w:beforeLines="60" w:after="60" w:line="360" w:lineRule="auto"/>
+              <w:rPr>
+                <w:rFonts w:eastAsia="Calibri"/>
+                <w:color w:val="000000"/>
+                <w:sz w:val="28"/>
+                <w:szCs w:val="28"/>
+              </w:rPr>
+            </w:pPr>
+            <w:r>
+              <w:rPr>
+                <w:rFonts w:eastAsia="Calibri"/>
+                <w:color w:val="000000"/>
+                <w:sz w:val="28"/>
+                <w:szCs w:val="28"/>
+              </w:rPr>
+              <w:t>Id loại hình thí nghiệm</w:t>
+            </w:r>
+          </w:p>
+          <w:p>
+            <w:pPr>
+              <w:pBdr>
+                <w:top w:val="nil"/>
+                <w:left w:val="nil"/>
+                <w:bottom w:val="nil"/>
+                <w:right w:val="nil"/>
+                <w:between w:val="nil"/>
+              </w:pBdr>
+              <w:tabs>
+                <w:tab w:val="left" w:pos="0"/>
+              </w:tabs>
+              <w:spacing w:beforeLines="60" w:after="60" w:line="360" w:lineRule="auto"/>
+              <w:rPr>
+                <w:rFonts w:eastAsia="Calibri"/>
+                <w:color w:val="000000"/>
+                <w:sz w:val="28"/>
+                <w:szCs w:val="28"/>
+              </w:rPr>
+            </w:pPr>
+            <w:r>
+              <w:rPr>
+                <w:rFonts w:eastAsia="Calibri"/>
+                <w:color w:val="000000"/>
+                <w:sz w:val="28"/>
+                <w:szCs w:val="28"/>
+              </w:rPr>
+              <w:t xml:space="preserve"> </w:t>
+            </w:r>
+            <w:r>
+              <w:rPr>
+                <w:rFonts w:eastAsia="Calibri"/>
+                <w:color w:val="000000"/>
+                <w:sz w:val="28"/>
+                <w:szCs w:val="28"/>
+              </w:rPr>
+              <w:t xml:space="preserve">(Khóa </w:t>
+            </w:r>
+            <w:r>
+              <w:rPr>
+                <w:rFonts w:eastAsia="Calibri"/>
+                <w:color w:val="000000"/>
+                <w:sz w:val="28"/>
+                <w:szCs w:val="28"/>
+              </w:rPr>
+              <w:t>ngoại</w:t>
+            </w:r>
+            <w:r>
+              <w:rPr>
+                <w:rFonts w:eastAsia="Calibri"/>
+                <w:color w:val="000000"/>
+                <w:sz w:val="28"/>
+                <w:szCs w:val="28"/>
+              </w:rPr>
+              <w:t>)</w:t>
+            </w:r>
+          </w:p>
+        </w:tc>
+      </w:tr>
+      <w:tr>
+        <w:tc>
+          <w:tcPr>
+            <w:tcW w:w="2392" w:type="dxa"/>
+          </w:tcPr>
+          <w:p>
+            <w:pPr>
+              <w:pBdr>
+                <w:top w:val="nil"/>
+                <w:left w:val="nil"/>
+                <w:bottom w:val="nil"/>
+                <w:right w:val="nil"/>
+                <w:between w:val="nil"/>
+              </w:pBdr>
+              <w:tabs>
+                <w:tab w:val="left" w:pos="0"/>
+              </w:tabs>
+              <w:spacing w:beforeLines="60" w:after="60" w:line="360" w:lineRule="auto"/>
+              <w:rPr>
+                <w:rFonts w:eastAsia="Calibri"/>
+                <w:color w:val="000000"/>
+                <w:sz w:val="28"/>
+                <w:szCs w:val="28"/>
+              </w:rPr>
+            </w:pPr>
+            <w:r>
+              <w:rPr>
+                <w:rFonts w:eastAsia="Calibri"/>
+                <w:color w:val="000000"/>
+                <w:sz w:val="28"/>
+                <w:szCs w:val="28"/>
+              </w:rPr>
+              <w:t>experiment_</w:t>
+            </w:r>
+            <w:r>
+              <w:rPr>
+                <w:rFonts w:eastAsia="Calibri"/>
+                <w:color w:val="000000"/>
+                <w:sz w:val="28"/>
+                <w:szCs w:val="28"/>
+              </w:rPr>
+              <w:t>report</w:t>
+            </w:r>
+            <w:r>
+              <w:rPr>
+                <w:rFonts w:eastAsia="Calibri"/>
+                <w:color w:val="000000"/>
+                <w:sz w:val="28"/>
+                <w:szCs w:val="28"/>
+              </w:rPr>
+              <w:t>_id</w:t>
+            </w:r>
+          </w:p>
+        </w:tc>
+        <w:tc>
+          <w:tcPr>
+            <w:tcW w:w="2610" w:type="dxa"/>
+          </w:tcPr>
+          <w:p>
+            <w:pPr>
+              <w:pBdr>
+                <w:top w:val="nil"/>
+                <w:left w:val="nil"/>
+                <w:bottom w:val="nil"/>
+                <w:right w:val="nil"/>
+                <w:between w:val="nil"/>
+              </w:pBdr>
+              <w:tabs>
+                <w:tab w:val="left" w:pos="0"/>
+              </w:tabs>
+              <w:spacing w:beforeLines="60" w:after="60" w:line="360" w:lineRule="auto"/>
+              <w:rPr>
+                <w:rFonts w:eastAsia="Calibri"/>
+                <w:color w:val="000000"/>
+                <w:sz w:val="28"/>
+                <w:szCs w:val="28"/>
+              </w:rPr>
+            </w:pPr>
+            <w:r>
+              <w:rPr>
+                <w:rFonts w:eastAsia="Calibri"/>
+                <w:color w:val="000000"/>
+                <w:sz w:val="28"/>
+                <w:szCs w:val="28"/>
+              </w:rPr>
+              <w:t>INT</w:t>
+            </w:r>
+          </w:p>
+        </w:tc>
+        <w:tc>
+          <w:tcPr>
+            <w:tcW w:w="4320" w:type="dxa"/>
+          </w:tcPr>
+          <w:p>
+            <w:pPr>
+              <w:pBdr>
+                <w:top w:val="nil"/>
+                <w:left w:val="nil"/>
+                <w:bottom w:val="nil"/>
+                <w:right w:val="nil"/>
+                <w:between w:val="nil"/>
+              </w:pBdr>
+              <w:tabs>
+                <w:tab w:val="left" w:pos="0"/>
+              </w:tabs>
+              <w:spacing w:beforeLines="60" w:after="60" w:line="360" w:lineRule="auto"/>
+              <w:rPr>
+                <w:rFonts w:eastAsia="Calibri"/>
+                <w:color w:val="000000"/>
+                <w:sz w:val="28"/>
+                <w:szCs w:val="28"/>
+              </w:rPr>
+            </w:pPr>
+            <w:r>
+              <w:rPr>
+                <w:rFonts w:eastAsia="Calibri"/>
+                <w:color w:val="000000"/>
+                <w:sz w:val="28"/>
+                <w:szCs w:val="28"/>
+              </w:rPr>
+              <w:t xml:space="preserve">Id loại </w:t>
+            </w:r>
+            <w:r>
+              <w:rPr>
+                <w:rFonts w:eastAsia="Calibri"/>
+                <w:color w:val="000000"/>
+                <w:sz w:val="28"/>
+                <w:szCs w:val="28"/>
+              </w:rPr>
+              <w:t xml:space="preserve">báo cáo </w:t>
+            </w:r>
+            <w:r>
+              <w:rPr>
+                <w:rFonts w:eastAsia="Calibri"/>
+                <w:color w:val="000000"/>
+                <w:sz w:val="28"/>
+                <w:szCs w:val="28"/>
+              </w:rPr>
+              <w:t>thí nghiệm</w:t>
+            </w:r>
+          </w:p>
+          <w:p>
+            <w:pPr>
+              <w:pBdr>
+                <w:top w:val="nil"/>
+                <w:left w:val="nil"/>
+                <w:bottom w:val="nil"/>
+                <w:right w:val="nil"/>
+                <w:between w:val="nil"/>
+              </w:pBdr>
+              <w:tabs>
+                <w:tab w:val="left" w:pos="0"/>
+              </w:tabs>
+              <w:spacing w:beforeLines="60" w:after="60" w:line="360" w:lineRule="auto"/>
+              <w:rPr>
+                <w:rFonts w:eastAsia="Calibri"/>
+                <w:color w:val="000000"/>
+                <w:sz w:val="28"/>
+                <w:szCs w:val="28"/>
+              </w:rPr>
+            </w:pPr>
+            <w:r>
+              <w:rPr>
+                <w:rFonts w:eastAsia="Calibri"/>
+                <w:color w:val="000000"/>
+                <w:sz w:val="28"/>
+                <w:szCs w:val="28"/>
+              </w:rPr>
+              <w:t xml:space="preserve"> </w:t>
+            </w:r>
+            <w:r>
+              <w:rPr>
+                <w:rFonts w:eastAsia="Calibri"/>
+                <w:color w:val="000000"/>
+                <w:sz w:val="28"/>
+                <w:szCs w:val="28"/>
+              </w:rPr>
+              <w:t xml:space="preserve">(Khóa </w:t>
+            </w:r>
+            <w:r>
+              <w:rPr>
+                <w:rFonts w:eastAsia="Calibri"/>
+                <w:color w:val="000000"/>
+                <w:sz w:val="28"/>
+                <w:szCs w:val="28"/>
+              </w:rPr>
+              <w:t>ngoại</w:t>
+            </w:r>
+            <w:r>
+              <w:rPr>
+                <w:rFonts w:eastAsia="Calibri"/>
+                <w:color w:val="000000"/>
+                <w:sz w:val="28"/>
+                <w:szCs w:val="28"/>
+              </w:rPr>
+              <w:t>)</w:t>
+            </w:r>
+          </w:p>
+        </w:tc>
+      </w:tr>
+      <w:tr>
+        <w:tc>
+          <w:tcPr>
+            <w:tcW w:w="2392" w:type="dxa"/>
+          </w:tcPr>
+          <w:p>
+            <w:pPr>
+              <w:pBdr>
+                <w:top w:val="nil"/>
+                <w:left w:val="nil"/>
+                <w:bottom w:val="nil"/>
+                <w:right w:val="nil"/>
+                <w:between w:val="nil"/>
+              </w:pBdr>
+              <w:tabs>
+                <w:tab w:val="left" w:pos="0"/>
+              </w:tabs>
+              <w:spacing w:beforeLines="60" w:after="60" w:line="360" w:lineRule="auto"/>
+              <w:rPr>
+                <w:rFonts w:eastAsia="Calibri"/>
+                <w:color w:val="000000"/>
+                <w:sz w:val="28"/>
+                <w:szCs w:val="28"/>
+              </w:rPr>
+            </w:pPr>
+            <w:r>
+              <w:rPr>
+                <w:rFonts w:eastAsia="Calibri"/>
+                <w:color w:val="000000"/>
+                <w:sz w:val="28"/>
+                <w:szCs w:val="28"/>
+              </w:rPr>
               <w:t>scores</w:t>
             </w:r>
           </w:p>
@@ -5294,7 +6929,6 @@
                 <w:sz w:val="28"/>
                 <w:szCs w:val="28"/>
               </w:rPr>
-              <w:lastRenderedPageBreak/>
               <w:t>Tên trường</w:t>
             </w:r>
           </w:p>
@@ -5651,6 +7285,7 @@
                 <w:sz w:val="28"/>
                 <w:szCs w:val="28"/>
               </w:rPr>
+              <w:lastRenderedPageBreak/>
               <w:t>Nếu cùng một loại th</w:t>
             </w:r>
             <w:r>
@@ -5697,6 +7332,7 @@
                 <w:sz w:val="28"/>
                 <w:szCs w:val="28"/>
               </w:rPr>
+              <w:lastRenderedPageBreak/>
               <w:t>Seri_fixed</w:t>
             </w:r>
           </w:p>
@@ -7000,7 +8636,6 @@
                 <w:sz w:val="28"/>
                 <w:szCs w:val="28"/>
               </w:rPr>
-              <w:lastRenderedPageBreak/>
               <w:t>equi_series</w:t>
             </w:r>
           </w:p>
@@ -8885,7 +10520,6 @@
                 <w:sz w:val="28"/>
                 <w:szCs w:val="28"/>
               </w:rPr>
-              <w:lastRenderedPageBreak/>
               <w:t>is_delete</w:t>
             </w:r>
           </w:p>
@@ -9138,6 +10772,7 @@
                 <w:sz w:val="28"/>
                 <w:szCs w:val="28"/>
               </w:rPr>
+              <w:lastRenderedPageBreak/>
               <w:t>Tên trường</w:t>
             </w:r>
           </w:p>
@@ -10799,7 +12434,6 @@
                 <w:sz w:val="28"/>
                 <w:szCs w:val="28"/>
               </w:rPr>
-              <w:lastRenderedPageBreak/>
               <w:t>role</w:t>
             </w:r>
           </w:p>
@@ -10913,6 +12547,7 @@
           <w:szCs w:val="28"/>
           <w:lang w:eastAsia="vi-VN"/>
         </w:rPr>
+        <w:lastRenderedPageBreak/>
         <w:tab/>
       </w:r>
       <w:bookmarkStart w:id="10" w:name="_Toc144907160"/>
@@ -10972,8 +12607,8 @@
           <w:noProof/>
         </w:rPr>
         <w:drawing>
-          <wp:inline distT="0" distB="0" distL="0" distR="0" wp14:anchorId="2270D21C" wp14:editId="5679C760">
-            <wp:extent cx="5759450" cy="4135120"/>
+          <wp:inline distT="0" distB="0" distL="0" distR="0" wp14:anchorId="54A61958" wp14:editId="7EC24B89">
+            <wp:extent cx="5759450" cy="4211955"/>
             <wp:effectExtent l="0" t="0" r="0" b="0"/>
             <wp:docPr id="1" name="Picture 1"/>
             <wp:cNvGraphicFramePr>
@@ -10995,7 +12630,7 @@
                   <pic:spPr>
                     <a:xfrm>
                       <a:off x="0" y="0"/>
-                      <a:ext cx="5759450" cy="4135120"/>
+                      <a:ext cx="5759450" cy="4211955"/>
                     </a:xfrm>
                     <a:prstGeom prst="rect">
                       <a:avLst/>
@@ -11421,7 +13056,7 @@
   <w:style w:type="paragraph" w:default="1" w:styleId="Normal">
     <w:name w:val="Normal"/>
     <w:qFormat/>
-    <w:rsid w:val="00D817E6"/>
+    <w:rsid w:val="00AD2286"/>
   </w:style>
   <w:style w:type="paragraph" w:styleId="Heading1">
     <w:name w:val="heading 1"/>

</xml_diff>